<commit_message>
Soal A no 1
</commit_message>
<xml_diff>
--- a/Laporan/Angela Islamey AP_156150601111028_Tugas 4.docx
+++ b/Laporan/Angela Islamey AP_156150601111028_Tugas 4.docx
@@ -304,8 +304,6 @@
               </w:rPr>
               <w:t>Alamat E-Mail</w:t>
             </w:r>
-            <w:bookmarkStart w:id="0" w:name="_GoBack"/>
-            <w:bookmarkEnd w:id="0"/>
           </w:p>
         </w:tc>
         <w:tc>
@@ -371,16 +369,8 @@
         <w:rPr>
           <w:rFonts w:ascii="Times New Roman" w:hAnsi="Times New Roman" w:cs="Times New Roman"/>
         </w:rPr>
-        <w:t xml:space="preserve">Buat implementasi dari method sebagai </w:t>
+        <w:t>Buat implementasi dari method sebagai berikut :</w:t>
       </w:r>
-      <w:proofErr w:type="gramStart"/>
-      <w:r>
-        <w:rPr>
-          <w:rFonts w:ascii="Times New Roman" w:hAnsi="Times New Roman" w:cs="Times New Roman"/>
-        </w:rPr>
-        <w:t>berikut :</w:t>
-      </w:r>
-      <w:proofErr w:type="gramEnd"/>
     </w:p>
     <w:p>
       <w:pPr>
@@ -4443,51 +4433,250 @@
     <w:p>
       <w:pPr>
         <w:pStyle w:val="ListParagraph"/>
-        <w:numPr>
-          <w:ilvl w:val="0"/>
-          <w:numId w:val="16"/>
-        </w:numPr>
         <w:spacing w:after="0" w:line="240" w:lineRule="auto"/>
+        <w:ind w:left="1080"/>
         <w:jc w:val="both"/>
         <w:rPr>
           <w:rFonts w:ascii="Times New Roman" w:hAnsi="Times New Roman" w:cs="Times New Roman"/>
+        </w:rPr>
+      </w:pPr>
+      <w:r>
+        <w:rPr>
+          <w:rFonts w:ascii="Times New Roman" w:hAnsi="Times New Roman" w:cs="Times New Roman"/>
+        </w:rPr>
+        <w:t>Jawab: Error pada class Test line ke 8,9,10,11.</w:t>
+      </w:r>
+    </w:p>
+    <w:p>
+      <w:pPr>
+        <w:pStyle w:val="ListParagraph"/>
+        <w:spacing w:after="0" w:line="240" w:lineRule="auto"/>
+        <w:ind w:left="1080"/>
+        <w:jc w:val="both"/>
+        <w:rPr>
+          <w:rFonts w:ascii="Times New Roman" w:hAnsi="Times New Roman" w:cs="Times New Roman"/>
           <w:b/>
         </w:rPr>
       </w:pPr>
       <w:r>
         <w:rPr>
-          <w:rFonts w:ascii="Times New Roman" w:hAnsi="Times New Roman" w:cs="Times New Roman"/>
-        </w:rPr>
-        <w:t xml:space="preserve">Jika pada baris 6 s1.setName diubah menjadi s1.getName </w:t>
+          <w:noProof/>
+        </w:rPr>
+        <w:lastRenderedPageBreak/>
+        <w:drawing>
+          <wp:inline distT="0" distB="0" distL="0" distR="0" wp14:anchorId="48B766DE" wp14:editId="580D3B84">
+            <wp:extent cx="5040630" cy="2477770"/>
+            <wp:effectExtent l="0" t="0" r="7620" b="0"/>
+            <wp:docPr id="6" name="Picture 6"/>
+            <wp:cNvGraphicFramePr>
+              <a:graphicFrameLocks xmlns:a="http://schemas.openxmlformats.org/drawingml/2006/main" noChangeAspect="1"/>
+            </wp:cNvGraphicFramePr>
+            <a:graphic xmlns:a="http://schemas.openxmlformats.org/drawingml/2006/main">
+              <a:graphicData uri="http://schemas.openxmlformats.org/drawingml/2006/picture">
+                <pic:pic xmlns:pic="http://schemas.openxmlformats.org/drawingml/2006/picture">
+                  <pic:nvPicPr>
+                    <pic:cNvPr id="1" name=""/>
+                    <pic:cNvPicPr/>
+                  </pic:nvPicPr>
+                  <pic:blipFill>
+                    <a:blip r:embed="rId7"/>
+                    <a:stretch>
+                      <a:fillRect/>
+                    </a:stretch>
+                  </pic:blipFill>
+                  <pic:spPr>
+                    <a:xfrm>
+                      <a:off x="0" y="0"/>
+                      <a:ext cx="5040630" cy="2477770"/>
+                    </a:xfrm>
+                    <a:prstGeom prst="rect">
+                      <a:avLst/>
+                    </a:prstGeom>
+                  </pic:spPr>
+                </pic:pic>
+              </a:graphicData>
+            </a:graphic>
+          </wp:inline>
+        </w:drawing>
       </w:r>
-      <w:proofErr w:type="gramStart"/>
+    </w:p>
+    <w:p>
+      <w:pPr>
+        <w:pStyle w:val="ListParagraph"/>
+        <w:spacing w:after="0" w:line="240" w:lineRule="auto"/>
+        <w:ind w:left="1080"/>
+        <w:jc w:val="both"/>
+        <w:rPr>
+          <w:rFonts w:ascii="Times New Roman" w:hAnsi="Times New Roman" w:cs="Times New Roman"/>
+          <w:b/>
+        </w:rPr>
+      </w:pPr>
+    </w:p>
+    <w:p>
+      <w:pPr>
+        <w:pStyle w:val="ListParagraph"/>
+        <w:spacing w:after="0" w:line="240" w:lineRule="auto"/>
+        <w:ind w:left="1080"/>
+        <w:jc w:val="both"/>
+        <w:rPr>
+          <w:rFonts w:ascii="Times New Roman" w:hAnsi="Times New Roman" w:cs="Times New Roman"/>
+        </w:rPr>
+      </w:pPr>
       <w:r>
         <w:rPr>
           <w:rFonts w:ascii="Times New Roman" w:hAnsi="Times New Roman" w:cs="Times New Roman"/>
         </w:rPr>
-        <w:t>apa</w:t>
+        <w:t>Setelah dibenahi</w:t>
       </w:r>
-      <w:proofErr w:type="gramEnd"/>
       <w:r>
         <w:rPr>
           <w:rFonts w:ascii="Times New Roman" w:hAnsi="Times New Roman" w:cs="Times New Roman"/>
         </w:rPr>
-        <w:t xml:space="preserve"> yang terjadi? </w:t>
+        <w:t xml:space="preserve"> :</w:t>
       </w:r>
-      <w:proofErr w:type="gramStart"/>
+    </w:p>
+    <w:p>
+      <w:pPr>
+        <w:pStyle w:val="ListParagraph"/>
+        <w:spacing w:after="0" w:line="240" w:lineRule="auto"/>
+        <w:ind w:left="1080"/>
+        <w:jc w:val="both"/>
+        <w:rPr>
+          <w:rFonts w:ascii="Times New Roman" w:hAnsi="Times New Roman" w:cs="Times New Roman"/>
+        </w:rPr>
+      </w:pPr>
       <w:r>
         <w:rPr>
-          <w:rFonts w:ascii="Times New Roman" w:hAnsi="Times New Roman" w:cs="Times New Roman"/>
-        </w:rPr>
-        <w:t>jelaskan</w:t>
+          <w:noProof/>
+        </w:rPr>
+        <w:drawing>
+          <wp:inline distT="0" distB="0" distL="0" distR="0" wp14:anchorId="46117E8B" wp14:editId="206D8D98">
+            <wp:extent cx="5040630" cy="2092960"/>
+            <wp:effectExtent l="0" t="0" r="7620" b="2540"/>
+            <wp:docPr id="11" name="Picture 11"/>
+            <wp:cNvGraphicFramePr>
+              <a:graphicFrameLocks xmlns:a="http://schemas.openxmlformats.org/drawingml/2006/main" noChangeAspect="1"/>
+            </wp:cNvGraphicFramePr>
+            <a:graphic xmlns:a="http://schemas.openxmlformats.org/drawingml/2006/main">
+              <a:graphicData uri="http://schemas.openxmlformats.org/drawingml/2006/picture">
+                <pic:pic xmlns:pic="http://schemas.openxmlformats.org/drawingml/2006/picture">
+                  <pic:nvPicPr>
+                    <pic:cNvPr id="1" name=""/>
+                    <pic:cNvPicPr/>
+                  </pic:nvPicPr>
+                  <pic:blipFill>
+                    <a:blip r:embed="rId8"/>
+                    <a:stretch>
+                      <a:fillRect/>
+                    </a:stretch>
+                  </pic:blipFill>
+                  <pic:spPr>
+                    <a:xfrm>
+                      <a:off x="0" y="0"/>
+                      <a:ext cx="5040630" cy="2092960"/>
+                    </a:xfrm>
+                    <a:prstGeom prst="rect">
+                      <a:avLst/>
+                    </a:prstGeom>
+                  </pic:spPr>
+                </pic:pic>
+              </a:graphicData>
+            </a:graphic>
+          </wp:inline>
+        </w:drawing>
       </w:r>
-      <w:proofErr w:type="gramEnd"/>
+    </w:p>
+    <w:p>
+      <w:pPr>
+        <w:pStyle w:val="ListParagraph"/>
+        <w:spacing w:after="0" w:line="240" w:lineRule="auto"/>
+        <w:ind w:left="1080"/>
+        <w:jc w:val="both"/>
+        <w:rPr>
+          <w:rFonts w:ascii="Times New Roman" w:hAnsi="Times New Roman" w:cs="Times New Roman"/>
+        </w:rPr>
+      </w:pPr>
+    </w:p>
+    <w:p>
+      <w:pPr>
+        <w:pStyle w:val="ListParagraph"/>
+        <w:spacing w:after="0" w:line="240" w:lineRule="auto"/>
+        <w:ind w:left="1080"/>
+        <w:jc w:val="both"/>
+        <w:rPr>
+          <w:rFonts w:ascii="Times New Roman" w:hAnsi="Times New Roman" w:cs="Times New Roman"/>
+        </w:rPr>
+      </w:pPr>
       <w:r>
         <w:rPr>
           <w:rFonts w:ascii="Times New Roman" w:hAnsi="Times New Roman" w:cs="Times New Roman"/>
         </w:rPr>
-        <w:t>!</w:t>
+        <w:t>Outputnya :</w:t>
       </w:r>
+    </w:p>
+    <w:p>
+      <w:pPr>
+        <w:pStyle w:val="ListParagraph"/>
+        <w:spacing w:after="0" w:line="240" w:lineRule="auto"/>
+        <w:ind w:left="1080"/>
+        <w:jc w:val="both"/>
+        <w:rPr>
+          <w:rFonts w:ascii="Times New Roman" w:hAnsi="Times New Roman" w:cs="Times New Roman"/>
+        </w:rPr>
+      </w:pPr>
+      <w:r>
+        <w:rPr>
+          <w:noProof/>
+        </w:rPr>
+        <w:drawing>
+          <wp:inline distT="0" distB="0" distL="0" distR="0" wp14:anchorId="70095FFE" wp14:editId="70B652E6">
+            <wp:extent cx="3067050" cy="1171575"/>
+            <wp:effectExtent l="0" t="0" r="0" b="9525"/>
+            <wp:docPr id="12" name="Picture 12"/>
+            <wp:cNvGraphicFramePr>
+              <a:graphicFrameLocks xmlns:a="http://schemas.openxmlformats.org/drawingml/2006/main" noChangeAspect="1"/>
+            </wp:cNvGraphicFramePr>
+            <a:graphic xmlns:a="http://schemas.openxmlformats.org/drawingml/2006/main">
+              <a:graphicData uri="http://schemas.openxmlformats.org/drawingml/2006/picture">
+                <pic:pic xmlns:pic="http://schemas.openxmlformats.org/drawingml/2006/picture">
+                  <pic:nvPicPr>
+                    <pic:cNvPr id="1" name=""/>
+                    <pic:cNvPicPr/>
+                  </pic:nvPicPr>
+                  <pic:blipFill>
+                    <a:blip r:embed="rId9"/>
+                    <a:stretch>
+                      <a:fillRect/>
+                    </a:stretch>
+                  </pic:blipFill>
+                  <pic:spPr>
+                    <a:xfrm>
+                      <a:off x="0" y="0"/>
+                      <a:ext cx="3067050" cy="1171575"/>
+                    </a:xfrm>
+                    <a:prstGeom prst="rect">
+                      <a:avLst/>
+                    </a:prstGeom>
+                  </pic:spPr>
+                </pic:pic>
+              </a:graphicData>
+            </a:graphic>
+          </wp:inline>
+        </w:drawing>
+      </w:r>
+    </w:p>
+    <w:p>
+      <w:pPr>
+        <w:pStyle w:val="ListParagraph"/>
+        <w:spacing w:after="0" w:line="240" w:lineRule="auto"/>
+        <w:ind w:left="1080"/>
+        <w:jc w:val="both"/>
+        <w:rPr>
+          <w:rFonts w:ascii="Times New Roman" w:hAnsi="Times New Roman" w:cs="Times New Roman"/>
+        </w:rPr>
+      </w:pPr>
+      <w:bookmarkStart w:id="0" w:name="_GoBack"/>
+      <w:bookmarkEnd w:id="0"/>
     </w:p>
     <w:p>
       <w:pPr>
@@ -4507,35 +4696,7 @@
         <w:rPr>
           <w:rFonts w:ascii="Times New Roman" w:hAnsi="Times New Roman" w:cs="Times New Roman"/>
         </w:rPr>
-        <w:t xml:space="preserve">Lakukan perubahan pada baris 5 dengan menghilangkan String di tanda dalam kurung lalu ubah baris 7 seperti no. 3 </w:t>
-      </w:r>
-      <w:proofErr w:type="gramStart"/>
-      <w:r>
-        <w:rPr>
-          <w:rFonts w:ascii="Times New Roman" w:hAnsi="Times New Roman" w:cs="Times New Roman"/>
-        </w:rPr>
-        <w:t>apa</w:t>
-      </w:r>
-      <w:proofErr w:type="gramEnd"/>
-      <w:r>
-        <w:rPr>
-          <w:rFonts w:ascii="Times New Roman" w:hAnsi="Times New Roman" w:cs="Times New Roman"/>
-        </w:rPr>
-        <w:t xml:space="preserve"> yang terjadi? </w:t>
-      </w:r>
-      <w:proofErr w:type="gramStart"/>
-      <w:r>
-        <w:rPr>
-          <w:rFonts w:ascii="Times New Roman" w:hAnsi="Times New Roman" w:cs="Times New Roman"/>
-        </w:rPr>
-        <w:t>jelaskan</w:t>
-      </w:r>
-      <w:proofErr w:type="gramEnd"/>
-      <w:r>
-        <w:rPr>
-          <w:rFonts w:ascii="Times New Roman" w:hAnsi="Times New Roman" w:cs="Times New Roman"/>
-        </w:rPr>
-        <w:t>!</w:t>
+        <w:t>Jika pada baris 6 s1.setName diubah menjadi s1.getName apa yang terjadi? jelaskan!</w:t>
       </w:r>
     </w:p>
     <w:p>
@@ -4556,21 +4717,7 @@
         <w:rPr>
           <w:rFonts w:ascii="Times New Roman" w:hAnsi="Times New Roman" w:cs="Times New Roman"/>
         </w:rPr>
-        <w:t xml:space="preserve">Setelah diperbaiki, ubahlah hak akses pada baris 4 (pada class Student) menjadi private </w:t>
-      </w:r>
-      <w:proofErr w:type="gramStart"/>
-      <w:r>
-        <w:rPr>
-          <w:rFonts w:ascii="Times New Roman" w:hAnsi="Times New Roman" w:cs="Times New Roman"/>
-        </w:rPr>
-        <w:t>apa</w:t>
-      </w:r>
-      <w:proofErr w:type="gramEnd"/>
-      <w:r>
-        <w:rPr>
-          <w:rFonts w:ascii="Times New Roman" w:hAnsi="Times New Roman" w:cs="Times New Roman"/>
-        </w:rPr>
-        <w:t xml:space="preserve"> yang terjadi jika class Test dijalankan? Jelaskan!</w:t>
+        <w:t>Lakukan perubahan pada baris 5 dengan menghilangkan String di tanda dalam kurung lalu ubah baris 7 seperti no. 3 apa yang terjadi? jelaskan!</w:t>
       </w:r>
     </w:p>
     <w:p>
@@ -4591,35 +4738,28 @@
         <w:rPr>
           <w:rFonts w:ascii="Times New Roman" w:hAnsi="Times New Roman" w:cs="Times New Roman"/>
         </w:rPr>
-        <w:t xml:space="preserve">Jika kedua kelas diatas terdapat dalam package yang </w:t>
+        <w:t>Setelah diperbaiki, ubahlah hak akses pada baris 4 (pada class Student) menjadi private apa yang terjadi jika class Test dijalankan? Jelaskan!</w:t>
       </w:r>
-      <w:proofErr w:type="gramStart"/>
+    </w:p>
+    <w:p>
+      <w:pPr>
+        <w:pStyle w:val="ListParagraph"/>
+        <w:numPr>
+          <w:ilvl w:val="0"/>
+          <w:numId w:val="16"/>
+        </w:numPr>
+        <w:spacing w:after="0" w:line="240" w:lineRule="auto"/>
+        <w:jc w:val="both"/>
+        <w:rPr>
+          <w:rFonts w:ascii="Times New Roman" w:hAnsi="Times New Roman" w:cs="Times New Roman"/>
+          <w:b/>
+        </w:rPr>
+      </w:pPr>
       <w:r>
         <w:rPr>
           <w:rFonts w:ascii="Times New Roman" w:hAnsi="Times New Roman" w:cs="Times New Roman"/>
         </w:rPr>
-        <w:t>sama</w:t>
-      </w:r>
-      <w:proofErr w:type="gramEnd"/>
-      <w:r>
-        <w:rPr>
-          <w:rFonts w:ascii="Times New Roman" w:hAnsi="Times New Roman" w:cs="Times New Roman"/>
-        </w:rPr>
-        <w:t xml:space="preserve"> apakah konsep enkapsulasi tetap berfungsi? </w:t>
-      </w:r>
-      <w:proofErr w:type="gramStart"/>
-      <w:r>
-        <w:rPr>
-          <w:rFonts w:ascii="Times New Roman" w:hAnsi="Times New Roman" w:cs="Times New Roman"/>
-        </w:rPr>
-        <w:t>jelaskan</w:t>
-      </w:r>
-      <w:proofErr w:type="gramEnd"/>
-      <w:r>
-        <w:rPr>
-          <w:rFonts w:ascii="Times New Roman" w:hAnsi="Times New Roman" w:cs="Times New Roman"/>
-        </w:rPr>
-        <w:t>!</w:t>
+        <w:t>Jika kedua kelas diatas terdapat dalam package yang sama apakah konsep enkapsulasi tetap berfungsi? jelaskan!</w:t>
       </w:r>
     </w:p>
     <w:p>
@@ -4653,7 +4793,6 @@
           <w:rFonts w:ascii="Times New Roman" w:hAnsi="Times New Roman" w:cs="Times New Roman"/>
           <w:b/>
         </w:rPr>
-        <w:lastRenderedPageBreak/>
         <w:t>Encapsulation 2</w:t>
       </w:r>
     </w:p>
@@ -4691,16 +4830,8 @@
         <w:rPr>
           <w:rFonts w:ascii="Times New Roman" w:hAnsi="Times New Roman" w:cs="Times New Roman"/>
         </w:rPr>
-        <w:t>Method apakah yang menjadi accessor (getter</w:t>
+        <w:t>Method apakah yang menjadi accessor (getter) ?</w:t>
       </w:r>
-      <w:proofErr w:type="gramStart"/>
-      <w:r>
-        <w:rPr>
-          <w:rFonts w:ascii="Times New Roman" w:hAnsi="Times New Roman" w:cs="Times New Roman"/>
-        </w:rPr>
-        <w:t>) ?</w:t>
-      </w:r>
-      <w:proofErr w:type="gramEnd"/>
     </w:p>
     <w:p>
       <w:pPr>
@@ -4720,6 +4851,7 @@
         <w:rPr>
           <w:rFonts w:ascii="Times New Roman" w:hAnsi="Times New Roman" w:cs="Times New Roman"/>
         </w:rPr>
+        <w:lastRenderedPageBreak/>
         <w:t>Tambahkan source code berikut dibawah baris ke 6 pada class TestVehicle1.</w:t>
       </w:r>
     </w:p>
@@ -4733,19 +4865,11 @@
           <w:rFonts w:ascii="Times New Roman" w:hAnsi="Times New Roman" w:cs="Times New Roman"/>
         </w:rPr>
       </w:pPr>
-      <w:proofErr w:type="gramStart"/>
       <w:r>
         <w:rPr>
           <w:rFonts w:ascii="Times New Roman" w:hAnsi="Times New Roman" w:cs="Times New Roman"/>
         </w:rPr>
-        <w:t>System.out.println(</w:t>
-      </w:r>
-      <w:proofErr w:type="gramEnd"/>
-      <w:r>
-        <w:rPr>
-          <w:rFonts w:ascii="Times New Roman" w:hAnsi="Times New Roman" w:cs="Times New Roman"/>
-        </w:rPr>
-        <w:t>"Add load(100kg) : " + (vehicle.load=500));</w:t>
+        <w:t>System.out.println("Add load(100kg) : " + (vehicle.load=500));</w:t>
       </w:r>
     </w:p>
     <w:p>
@@ -4849,19 +4973,11 @@
           <w:rFonts w:ascii="Times New Roman" w:hAnsi="Times New Roman" w:cs="Times New Roman"/>
         </w:rPr>
       </w:pPr>
-      <w:proofErr w:type="gramStart"/>
       <w:r>
         <w:rPr>
           <w:rFonts w:ascii="Times New Roman" w:hAnsi="Times New Roman" w:cs="Times New Roman"/>
         </w:rPr>
-        <w:t>System.out.println(</w:t>
-      </w:r>
-      <w:proofErr w:type="gramEnd"/>
-      <w:r>
-        <w:rPr>
-          <w:rFonts w:ascii="Times New Roman" w:hAnsi="Times New Roman" w:cs="Times New Roman"/>
-        </w:rPr>
-        <w:t>"Add load(100kg) : " + (vehicle.load=500));</w:t>
+        <w:t>System.out.println("Add load(100kg) : " + (vehicle.load=500));</w:t>
       </w:r>
     </w:p>
     <w:p>
@@ -4928,19 +5044,11 @@
           <w:rFonts w:ascii="Times New Roman" w:hAnsi="Times New Roman" w:cs="Times New Roman"/>
         </w:rPr>
       </w:pPr>
-      <w:proofErr w:type="gramStart"/>
       <w:r>
         <w:rPr>
           <w:rFonts w:ascii="Times New Roman" w:hAnsi="Times New Roman" w:cs="Times New Roman"/>
         </w:rPr>
-        <w:t>System.out.println(</w:t>
-      </w:r>
-      <w:proofErr w:type="gramEnd"/>
-      <w:r>
-        <w:rPr>
-          <w:rFonts w:ascii="Times New Roman" w:hAnsi="Times New Roman" w:cs="Times New Roman"/>
-        </w:rPr>
-        <w:t>"Add load(100kg) : " + (vehicle.load=500));</w:t>
+        <w:t>System.out.println("Add load(100kg) : " + (vehicle.load=500));</w:t>
       </w:r>
     </w:p>
     <w:p>
@@ -5072,7 +5180,7 @@
       </w:pPr>
     </w:p>
     <w:sectPr>
-      <w:headerReference w:type="first" r:id="rId7"/>
+      <w:headerReference w:type="first" r:id="rId10"/>
       <w:pgSz w:w="11907" w:h="16839" w:code="9"/>
       <w:pgMar w:top="1701" w:right="1701" w:bottom="1701" w:left="2268" w:header="709" w:footer="709" w:gutter="0"/>
       <w:cols w:space="708"/>

</xml_diff>

<commit_message>
Soal A no 2
</commit_message>
<xml_diff>
--- a/Laporan/Angela Islamey AP_156150601111028_Tugas 4.docx
+++ b/Laporan/Angela Islamey AP_156150601111028_Tugas 4.docx
@@ -4675,8 +4675,6 @@
           <w:rFonts w:ascii="Times New Roman" w:hAnsi="Times New Roman" w:cs="Times New Roman"/>
         </w:rPr>
       </w:pPr>
-      <w:bookmarkStart w:id="0" w:name="_GoBack"/>
-      <w:bookmarkEnd w:id="0"/>
     </w:p>
     <w:p>
       <w:pPr>
@@ -4702,23 +4700,33 @@
     <w:p>
       <w:pPr>
         <w:pStyle w:val="ListParagraph"/>
-        <w:numPr>
-          <w:ilvl w:val="0"/>
-          <w:numId w:val="16"/>
-        </w:numPr>
         <w:spacing w:after="0" w:line="240" w:lineRule="auto"/>
+        <w:ind w:left="1080"/>
         <w:jc w:val="both"/>
         <w:rPr>
           <w:rFonts w:ascii="Times New Roman" w:hAnsi="Times New Roman" w:cs="Times New Roman"/>
+        </w:rPr>
+      </w:pPr>
+      <w:r>
+        <w:rPr>
+          <w:rFonts w:ascii="Times New Roman" w:hAnsi="Times New Roman" w:cs="Times New Roman"/>
+        </w:rPr>
+        <w:t>Jawab: Baris 6 akan mencetak nilai dari variabel Name yang sebelumnya sudah di set oleh method setName</w:t>
+      </w:r>
+    </w:p>
+    <w:p>
+      <w:pPr>
+        <w:pStyle w:val="ListParagraph"/>
+        <w:spacing w:after="0" w:line="240" w:lineRule="auto"/>
+        <w:ind w:left="1080"/>
+        <w:jc w:val="both"/>
+        <w:rPr>
+          <w:rFonts w:ascii="Times New Roman" w:hAnsi="Times New Roman" w:cs="Times New Roman"/>
           <w:b/>
         </w:rPr>
       </w:pPr>
-      <w:r>
-        <w:rPr>
-          <w:rFonts w:ascii="Times New Roman" w:hAnsi="Times New Roman" w:cs="Times New Roman"/>
-        </w:rPr>
-        <w:t>Lakukan perubahan pada baris 5 dengan menghilangkan String di tanda dalam kurung lalu ubah baris 7 seperti no. 3 apa yang terjadi? jelaskan!</w:t>
-      </w:r>
+      <w:bookmarkStart w:id="0" w:name="_GoBack"/>
+      <w:bookmarkEnd w:id="0"/>
     </w:p>
     <w:p>
       <w:pPr>
@@ -4738,7 +4746,7 @@
         <w:rPr>
           <w:rFonts w:ascii="Times New Roman" w:hAnsi="Times New Roman" w:cs="Times New Roman"/>
         </w:rPr>
-        <w:t>Setelah diperbaiki, ubahlah hak akses pada baris 4 (pada class Student) menjadi private apa yang terjadi jika class Test dijalankan? Jelaskan!</w:t>
+        <w:t>Lakukan perubahan pada baris 5 dengan menghilangkan String di tanda dalam kurung lalu ubah baris 7 seperti no. 3 apa yang terjadi? jelaskan!</w:t>
       </w:r>
     </w:p>
     <w:p>
@@ -4759,6 +4767,27 @@
         <w:rPr>
           <w:rFonts w:ascii="Times New Roman" w:hAnsi="Times New Roman" w:cs="Times New Roman"/>
         </w:rPr>
+        <w:t>Setelah diperbaiki, ubahlah hak akses pada baris 4 (pada class Student) menjadi private apa yang terjadi jika class Test dijalankan? Jelaskan!</w:t>
+      </w:r>
+    </w:p>
+    <w:p>
+      <w:pPr>
+        <w:pStyle w:val="ListParagraph"/>
+        <w:numPr>
+          <w:ilvl w:val="0"/>
+          <w:numId w:val="16"/>
+        </w:numPr>
+        <w:spacing w:after="0" w:line="240" w:lineRule="auto"/>
+        <w:jc w:val="both"/>
+        <w:rPr>
+          <w:rFonts w:ascii="Times New Roman" w:hAnsi="Times New Roman" w:cs="Times New Roman"/>
+          <w:b/>
+        </w:rPr>
+      </w:pPr>
+      <w:r>
+        <w:rPr>
+          <w:rFonts w:ascii="Times New Roman" w:hAnsi="Times New Roman" w:cs="Times New Roman"/>
+        </w:rPr>
         <w:t>Jika kedua kelas diatas terdapat dalam package yang sama apakah konsep enkapsulasi tetap berfungsi? jelaskan!</w:t>
       </w:r>
     </w:p>
@@ -4793,6 +4822,7 @@
           <w:rFonts w:ascii="Times New Roman" w:hAnsi="Times New Roman" w:cs="Times New Roman"/>
           <w:b/>
         </w:rPr>
+        <w:lastRenderedPageBreak/>
         <w:t>Encapsulation 2</w:t>
       </w:r>
     </w:p>
@@ -4851,7 +4881,6 @@
         <w:rPr>
           <w:rFonts w:ascii="Times New Roman" w:hAnsi="Times New Roman" w:cs="Times New Roman"/>
         </w:rPr>
-        <w:lastRenderedPageBreak/>
         <w:t>Tambahkan source code berikut dibawah baris ke 6 pada class TestVehicle1.</w:t>
       </w:r>
     </w:p>

</xml_diff>

<commit_message>
Soal A no 3
</commit_message>
<xml_diff>
--- a/Laporan/Angela Islamey AP_156150601111028_Tugas 4.docx
+++ b/Laporan/Angela Islamey AP_156150601111028_Tugas 4.docx
@@ -4725,8 +4725,6 @@
           <w:b/>
         </w:rPr>
       </w:pPr>
-      <w:bookmarkStart w:id="0" w:name="_GoBack"/>
-      <w:bookmarkEnd w:id="0"/>
     </w:p>
     <w:p>
       <w:pPr>
@@ -4752,14 +4750,28 @@
     <w:p>
       <w:pPr>
         <w:pStyle w:val="ListParagraph"/>
-        <w:numPr>
-          <w:ilvl w:val="0"/>
-          <w:numId w:val="16"/>
-        </w:numPr>
         <w:spacing w:after="0" w:line="240" w:lineRule="auto"/>
+        <w:ind w:left="1080"/>
         <w:jc w:val="both"/>
         <w:rPr>
           <w:rFonts w:ascii="Times New Roman" w:hAnsi="Times New Roman" w:cs="Times New Roman"/>
+        </w:rPr>
+      </w:pPr>
+      <w:r>
+        <w:rPr>
+          <w:rFonts w:ascii="Times New Roman" w:hAnsi="Times New Roman" w:cs="Times New Roman"/>
+        </w:rPr>
+        <w:t>Jawab: Baris 5 sudah diperbaiki pada nomor 1 dengan menghilangkan String di dalam kurung, dan hasilnya tidak ada error.</w:t>
+      </w:r>
+    </w:p>
+    <w:p>
+      <w:pPr>
+        <w:pStyle w:val="ListParagraph"/>
+        <w:spacing w:after="0" w:line="240" w:lineRule="auto"/>
+        <w:ind w:left="1080"/>
+        <w:jc w:val="both"/>
+        <w:rPr>
+          <w:rFonts w:ascii="Times New Roman" w:hAnsi="Times New Roman" w:cs="Times New Roman"/>
           <w:b/>
         </w:rPr>
       </w:pPr>
@@ -4767,8 +4779,34 @@
         <w:rPr>
           <w:rFonts w:ascii="Times New Roman" w:hAnsi="Times New Roman" w:cs="Times New Roman"/>
         </w:rPr>
-        <w:t>Setelah diperbaiki, ubahlah hak akses pada baris 4 (pada class Student) menjadi private apa yang terjadi jika class Test dijalankan? Jelaskan!</w:t>
+        <w:t xml:space="preserve">Jika baris 7 dengan code </w:t>
       </w:r>
+      <w:r>
+        <w:rPr>
+          <w:rFonts w:ascii="Times New Roman" w:hAnsi="Times New Roman" w:cs="Times New Roman"/>
+        </w:rPr>
+        <w:t>System.out.println("s1Mark is "+s1.setMark());</w:t>
+      </w:r>
+      <w:r>
+        <w:rPr>
+          <w:rFonts w:ascii="Times New Roman" w:hAnsi="Times New Roman" w:cs="Times New Roman"/>
+        </w:rPr>
+        <w:t xml:space="preserve"> diubah seperti no 3 dengan code </w:t>
+      </w:r>
+      <w:r>
+        <w:rPr>
+          <w:rFonts w:ascii="Times New Roman" w:hAnsi="Times New Roman" w:cs="Times New Roman"/>
+        </w:rPr>
+        <w:t>Student s1=new Student();</w:t>
+      </w:r>
+      <w:r>
+        <w:rPr>
+          <w:rFonts w:ascii="Times New Roman" w:hAnsi="Times New Roman" w:cs="Times New Roman"/>
+        </w:rPr>
+        <w:t xml:space="preserve"> akan menjadi error karena terjadi 2 kali instansiasi dengan nama objek yang sama.</w:t>
+      </w:r>
+      <w:bookmarkStart w:id="0" w:name="_GoBack"/>
+      <w:bookmarkEnd w:id="0"/>
     </w:p>
     <w:p>
       <w:pPr>
@@ -4788,6 +4826,28 @@
         <w:rPr>
           <w:rFonts w:ascii="Times New Roman" w:hAnsi="Times New Roman" w:cs="Times New Roman"/>
         </w:rPr>
+        <w:lastRenderedPageBreak/>
+        <w:t>Setelah diperbaiki, ubahlah hak akses pada baris 4 (pada class Student) menjadi private apa yang terjadi jika class Test dijalankan? Jelaskan!</w:t>
+      </w:r>
+    </w:p>
+    <w:p>
+      <w:pPr>
+        <w:pStyle w:val="ListParagraph"/>
+        <w:numPr>
+          <w:ilvl w:val="0"/>
+          <w:numId w:val="16"/>
+        </w:numPr>
+        <w:spacing w:after="0" w:line="240" w:lineRule="auto"/>
+        <w:jc w:val="both"/>
+        <w:rPr>
+          <w:rFonts w:ascii="Times New Roman" w:hAnsi="Times New Roman" w:cs="Times New Roman"/>
+          <w:b/>
+        </w:rPr>
+      </w:pPr>
+      <w:r>
+        <w:rPr>
+          <w:rFonts w:ascii="Times New Roman" w:hAnsi="Times New Roman" w:cs="Times New Roman"/>
+        </w:rPr>
         <w:t>Jika kedua kelas diatas terdapat dalam package yang sama apakah konsep enkapsulasi tetap berfungsi? jelaskan!</w:t>
       </w:r>
     </w:p>
@@ -4822,7 +4882,6 @@
           <w:rFonts w:ascii="Times New Roman" w:hAnsi="Times New Roman" w:cs="Times New Roman"/>
           <w:b/>
         </w:rPr>
-        <w:lastRenderedPageBreak/>
         <w:t>Encapsulation 2</w:t>
       </w:r>
     </w:p>

</xml_diff>

<commit_message>
Soal A no 4
</commit_message>
<xml_diff>
--- a/Laporan/Angela Islamey AP_156150601111028_Tugas 4.docx
+++ b/Laporan/Angela Islamey AP_156150601111028_Tugas 4.docx
@@ -4805,8 +4805,6 @@
         </w:rPr>
         <w:t xml:space="preserve"> akan menjadi error karena terjadi 2 kali instansiasi dengan nama objek yang sama.</w:t>
       </w:r>
-      <w:bookmarkStart w:id="0" w:name="_GoBack"/>
-      <w:bookmarkEnd w:id="0"/>
     </w:p>
     <w:p>
       <w:pPr>
@@ -4829,6 +4827,105 @@
         <w:lastRenderedPageBreak/>
         <w:t>Setelah diperbaiki, ubahlah hak akses pada baris 4 (pada class Student) menjadi private apa yang terjadi jika class Test dijalankan? Jelaskan!</w:t>
       </w:r>
+    </w:p>
+    <w:p>
+      <w:pPr>
+        <w:pStyle w:val="ListParagraph"/>
+        <w:spacing w:after="0" w:line="240" w:lineRule="auto"/>
+        <w:ind w:left="1080"/>
+        <w:jc w:val="both"/>
+        <w:rPr>
+          <w:rFonts w:ascii="Times New Roman" w:hAnsi="Times New Roman" w:cs="Times New Roman"/>
+        </w:rPr>
+      </w:pPr>
+      <w:r>
+        <w:rPr>
+          <w:rFonts w:ascii="Times New Roman" w:hAnsi="Times New Roman" w:cs="Times New Roman"/>
+        </w:rPr>
+        <w:t>Jawab: Setelah diubah, akan menjadi error</w:t>
+      </w:r>
+    </w:p>
+    <w:p>
+      <w:pPr>
+        <w:pStyle w:val="ListParagraph"/>
+        <w:spacing w:after="0" w:line="240" w:lineRule="auto"/>
+        <w:ind w:left="1080"/>
+        <w:jc w:val="both"/>
+        <w:rPr>
+          <w:rFonts w:ascii="Times New Roman" w:hAnsi="Times New Roman" w:cs="Times New Roman"/>
+          <w:b/>
+        </w:rPr>
+      </w:pPr>
+      <w:r>
+        <w:rPr>
+          <w:noProof/>
+        </w:rPr>
+        <w:drawing>
+          <wp:inline distT="0" distB="0" distL="0" distR="0" wp14:anchorId="49FB1B6E" wp14:editId="6DF5D93A">
+            <wp:extent cx="3981450" cy="647700"/>
+            <wp:effectExtent l="0" t="0" r="0" b="0"/>
+            <wp:docPr id="13" name="Picture 13"/>
+            <wp:cNvGraphicFramePr>
+              <a:graphicFrameLocks xmlns:a="http://schemas.openxmlformats.org/drawingml/2006/main" noChangeAspect="1"/>
+            </wp:cNvGraphicFramePr>
+            <a:graphic xmlns:a="http://schemas.openxmlformats.org/drawingml/2006/main">
+              <a:graphicData uri="http://schemas.openxmlformats.org/drawingml/2006/picture">
+                <pic:pic xmlns:pic="http://schemas.openxmlformats.org/drawingml/2006/picture">
+                  <pic:nvPicPr>
+                    <pic:cNvPr id="1" name=""/>
+                    <pic:cNvPicPr/>
+                  </pic:nvPicPr>
+                  <pic:blipFill>
+                    <a:blip r:embed="rId10"/>
+                    <a:stretch>
+                      <a:fillRect/>
+                    </a:stretch>
+                  </pic:blipFill>
+                  <pic:spPr>
+                    <a:xfrm>
+                      <a:off x="0" y="0"/>
+                      <a:ext cx="3981450" cy="647700"/>
+                    </a:xfrm>
+                    <a:prstGeom prst="rect">
+                      <a:avLst/>
+                    </a:prstGeom>
+                  </pic:spPr>
+                </pic:pic>
+              </a:graphicData>
+            </a:graphic>
+          </wp:inline>
+        </w:drawing>
+      </w:r>
+    </w:p>
+    <w:p>
+      <w:pPr>
+        <w:pStyle w:val="ListParagraph"/>
+        <w:spacing w:after="0" w:line="240" w:lineRule="auto"/>
+        <w:ind w:left="1080"/>
+        <w:jc w:val="both"/>
+        <w:rPr>
+          <w:rFonts w:ascii="Times New Roman" w:hAnsi="Times New Roman" w:cs="Times New Roman"/>
+        </w:rPr>
+      </w:pPr>
+      <w:r>
+        <w:rPr>
+          <w:rFonts w:ascii="Times New Roman" w:hAnsi="Times New Roman" w:cs="Times New Roman"/>
+        </w:rPr>
+        <w:t>Karena hak akses diubah menjadi private yang tidak bisa diakses secara langsung oleh class lain.</w:t>
+      </w:r>
+    </w:p>
+    <w:p>
+      <w:pPr>
+        <w:pStyle w:val="ListParagraph"/>
+        <w:spacing w:after="0" w:line="240" w:lineRule="auto"/>
+        <w:ind w:left="1080"/>
+        <w:jc w:val="both"/>
+        <w:rPr>
+          <w:rFonts w:ascii="Times New Roman" w:hAnsi="Times New Roman" w:cs="Times New Roman"/>
+        </w:rPr>
+      </w:pPr>
+      <w:bookmarkStart w:id="0" w:name="_GoBack"/>
+      <w:bookmarkEnd w:id="0"/>
     </w:p>
     <w:p>
       <w:pPr>
@@ -5268,7 +5365,7 @@
       </w:pPr>
     </w:p>
     <w:sectPr>
-      <w:headerReference w:type="first" r:id="rId10"/>
+      <w:headerReference w:type="first" r:id="rId11"/>
       <w:pgSz w:w="11907" w:h="16839" w:code="9"/>
       <w:pgMar w:top="1701" w:right="1701" w:bottom="1701" w:left="2268" w:header="709" w:footer="709" w:gutter="0"/>
       <w:cols w:space="708"/>

</xml_diff>

<commit_message>
Soal A no 5
</commit_message>
<xml_diff>
--- a/Laporan/Angela Islamey AP_156150601111028_Tugas 4.docx
+++ b/Laporan/Angela Islamey AP_156150601111028_Tugas 4.docx
@@ -4924,8 +4924,6 @@
           <w:rFonts w:ascii="Times New Roman" w:hAnsi="Times New Roman" w:cs="Times New Roman"/>
         </w:rPr>
       </w:pPr>
-      <w:bookmarkStart w:id="0" w:name="_GoBack"/>
-      <w:bookmarkEnd w:id="0"/>
     </w:p>
     <w:p>
       <w:pPr>
@@ -4947,6 +4945,26 @@
         </w:rPr>
         <w:t>Jika kedua kelas diatas terdapat dalam package yang sama apakah konsep enkapsulasi tetap berfungsi? jelaskan!</w:t>
       </w:r>
+    </w:p>
+    <w:p>
+      <w:pPr>
+        <w:pStyle w:val="ListParagraph"/>
+        <w:spacing w:after="0" w:line="240" w:lineRule="auto"/>
+        <w:ind w:left="1080"/>
+        <w:jc w:val="both"/>
+        <w:rPr>
+          <w:rFonts w:ascii="Times New Roman" w:hAnsi="Times New Roman" w:cs="Times New Roman"/>
+          <w:b/>
+        </w:rPr>
+      </w:pPr>
+      <w:r>
+        <w:rPr>
+          <w:rFonts w:ascii="Times New Roman" w:hAnsi="Times New Roman" w:cs="Times New Roman"/>
+        </w:rPr>
+        <w:t>Jawab: Tetap berfungsi, karena walaupun di package yang sama namun jika suatu class menggunakan hak akses private, maka atribut/method tersebut hanya bisa diakses dalam classnya sendiri.</w:t>
+      </w:r>
+      <w:bookmarkStart w:id="0" w:name="_GoBack"/>
+      <w:bookmarkEnd w:id="0"/>
     </w:p>
     <w:p>
       <w:pPr>

</xml_diff>

<commit_message>
Soal B no 1
</commit_message>
<xml_diff>
--- a/Laporan/Angela Islamey AP_156150601111028_Tugas 4.docx
+++ b/Laporan/Angela Islamey AP_156150601111028_Tugas 4.docx
@@ -4963,8 +4963,6 @@
         </w:rPr>
         <w:t>Jawab: Tetap berfungsi, karena walaupun di package yang sama namun jika suatu class menggunakan hak akses private, maka atribut/method tersebut hanya bisa diakses dalam classnya sendiri.</w:t>
       </w:r>
-      <w:bookmarkStart w:id="0" w:name="_GoBack"/>
-      <w:bookmarkEnd w:id="0"/>
     </w:p>
     <w:p>
       <w:pPr>
@@ -5036,6 +5034,36 @@
         </w:rPr>
         <w:t>Method apakah yang menjadi accessor (getter) ?</w:t>
       </w:r>
+    </w:p>
+    <w:p>
+      <w:pPr>
+        <w:pStyle w:val="ListParagraph"/>
+        <w:spacing w:after="0" w:line="240" w:lineRule="auto"/>
+        <w:ind w:left="1080"/>
+        <w:jc w:val="both"/>
+        <w:rPr>
+          <w:rFonts w:ascii="Times New Roman" w:hAnsi="Times New Roman" w:cs="Times New Roman"/>
+        </w:rPr>
+      </w:pPr>
+      <w:r>
+        <w:rPr>
+          <w:rFonts w:ascii="Times New Roman" w:hAnsi="Times New Roman" w:cs="Times New Roman"/>
+        </w:rPr>
+        <w:t>Jawab: Method return value.</w:t>
+      </w:r>
+    </w:p>
+    <w:p>
+      <w:pPr>
+        <w:pStyle w:val="ListParagraph"/>
+        <w:spacing w:after="0" w:line="240" w:lineRule="auto"/>
+        <w:ind w:left="1080"/>
+        <w:jc w:val="both"/>
+        <w:rPr>
+          <w:rFonts w:ascii="Times New Roman" w:hAnsi="Times New Roman" w:cs="Times New Roman"/>
+        </w:rPr>
+      </w:pPr>
+      <w:bookmarkStart w:id="0" w:name="_GoBack"/>
+      <w:bookmarkEnd w:id="0"/>
     </w:p>
     <w:p>
       <w:pPr>

</xml_diff>

<commit_message>
Soal B no 2
</commit_message>
<xml_diff>
--- a/Laporan/Angela Islamey AP_156150601111028_Tugas 4.docx
+++ b/Laporan/Angela Islamey AP_156150601111028_Tugas 4.docx
@@ -5062,8 +5062,6 @@
           <w:rFonts w:ascii="Times New Roman" w:hAnsi="Times New Roman" w:cs="Times New Roman"/>
         </w:rPr>
       </w:pPr>
-      <w:bookmarkStart w:id="0" w:name="_GoBack"/>
-      <w:bookmarkEnd w:id="0"/>
     </w:p>
     <w:p>
       <w:pPr>
@@ -5136,6 +5134,87 @@
         </w:rPr>
         <w:t>Kembalikan program seperti semula.</w:t>
       </w:r>
+    </w:p>
+    <w:p>
+      <w:pPr>
+        <w:pStyle w:val="ListParagraph"/>
+        <w:spacing w:after="0" w:line="240" w:lineRule="auto"/>
+        <w:ind w:left="1080"/>
+        <w:jc w:val="both"/>
+        <w:rPr>
+          <w:rFonts w:ascii="Times New Roman" w:hAnsi="Times New Roman" w:cs="Times New Roman"/>
+        </w:rPr>
+      </w:pPr>
+      <w:r>
+        <w:rPr>
+          <w:rFonts w:ascii="Times New Roman" w:hAnsi="Times New Roman" w:cs="Times New Roman"/>
+        </w:rPr>
+        <w:t xml:space="preserve">Jawab: </w:t>
+      </w:r>
+    </w:p>
+    <w:p>
+      <w:pPr>
+        <w:pStyle w:val="ListParagraph"/>
+        <w:spacing w:after="0" w:line="240" w:lineRule="auto"/>
+        <w:ind w:left="1080"/>
+        <w:jc w:val="both"/>
+        <w:rPr>
+          <w:rFonts w:ascii="Times New Roman" w:hAnsi="Times New Roman" w:cs="Times New Roman"/>
+        </w:rPr>
+      </w:pPr>
+      <w:r>
+        <w:rPr>
+          <w:noProof/>
+        </w:rPr>
+        <w:drawing>
+          <wp:inline distT="0" distB="0" distL="0" distR="0" wp14:anchorId="574B8BE3" wp14:editId="00CA1002">
+            <wp:extent cx="5040630" cy="819785"/>
+            <wp:effectExtent l="0" t="0" r="7620" b="0"/>
+            <wp:docPr id="14" name="Picture 14"/>
+            <wp:cNvGraphicFramePr>
+              <a:graphicFrameLocks xmlns:a="http://schemas.openxmlformats.org/drawingml/2006/main" noChangeAspect="1"/>
+            </wp:cNvGraphicFramePr>
+            <a:graphic xmlns:a="http://schemas.openxmlformats.org/drawingml/2006/main">
+              <a:graphicData uri="http://schemas.openxmlformats.org/drawingml/2006/picture">
+                <pic:pic xmlns:pic="http://schemas.openxmlformats.org/drawingml/2006/picture">
+                  <pic:nvPicPr>
+                    <pic:cNvPr id="1" name=""/>
+                    <pic:cNvPicPr/>
+                  </pic:nvPicPr>
+                  <pic:blipFill>
+                    <a:blip r:embed="rId11"/>
+                    <a:stretch>
+                      <a:fillRect/>
+                    </a:stretch>
+                  </pic:blipFill>
+                  <pic:spPr>
+                    <a:xfrm>
+                      <a:off x="0" y="0"/>
+                      <a:ext cx="5040630" cy="819785"/>
+                    </a:xfrm>
+                    <a:prstGeom prst="rect">
+                      <a:avLst/>
+                    </a:prstGeom>
+                  </pic:spPr>
+                </pic:pic>
+              </a:graphicData>
+            </a:graphic>
+          </wp:inline>
+        </w:drawing>
+      </w:r>
+    </w:p>
+    <w:p>
+      <w:pPr>
+        <w:pStyle w:val="ListParagraph"/>
+        <w:spacing w:after="0" w:line="240" w:lineRule="auto"/>
+        <w:ind w:left="1080"/>
+        <w:jc w:val="both"/>
+        <w:rPr>
+          <w:rFonts w:ascii="Times New Roman" w:hAnsi="Times New Roman" w:cs="Times New Roman"/>
+        </w:rPr>
+      </w:pPr>
+      <w:bookmarkStart w:id="0" w:name="_GoBack"/>
+      <w:bookmarkEnd w:id="0"/>
     </w:p>
     <w:p>
       <w:pPr>
@@ -5411,7 +5490,7 @@
       </w:pPr>
     </w:p>
     <w:sectPr>
-      <w:headerReference w:type="first" r:id="rId11"/>
+      <w:headerReference w:type="first" r:id="rId12"/>
       <w:pgSz w:w="11907" w:h="16839" w:code="9"/>
       <w:pgMar w:top="1701" w:right="1701" w:bottom="1701" w:left="2268" w:header="709" w:footer="709" w:gutter="0"/>
       <w:cols w:space="708"/>

</xml_diff>

<commit_message>
Soal B no 3
</commit_message>
<xml_diff>
--- a/Laporan/Angela Islamey AP_156150601111028_Tugas 4.docx
+++ b/Laporan/Angela Islamey AP_156150601111028_Tugas 4.docx
@@ -5213,8 +5213,6 @@
           <w:rFonts w:ascii="Times New Roman" w:hAnsi="Times New Roman" w:cs="Times New Roman"/>
         </w:rPr>
       </w:pPr>
-      <w:bookmarkStart w:id="0" w:name="_GoBack"/>
-      <w:bookmarkEnd w:id="0"/>
     </w:p>
     <w:p>
       <w:pPr>
@@ -5256,11 +5254,8 @@
     <w:p>
       <w:pPr>
         <w:pStyle w:val="ListParagraph"/>
-        <w:numPr>
-          <w:ilvl w:val="0"/>
-          <w:numId w:val="18"/>
-        </w:numPr>
-        <w:spacing w:after="0" w:line="240" w:lineRule="auto"/>
+        <w:spacing w:after="0" w:line="240" w:lineRule="auto"/>
+        <w:ind w:left="1080"/>
         <w:jc w:val="both"/>
         <w:rPr>
           <w:rFonts w:ascii="Times New Roman" w:hAnsi="Times New Roman" w:cs="Times New Roman"/>
@@ -5270,14 +5265,14 @@
         <w:rPr>
           <w:rFonts w:ascii="Times New Roman" w:hAnsi="Times New Roman" w:cs="Times New Roman"/>
         </w:rPr>
-        <w:t>Tambahkan source kode berikut dibawah baris ke 6 pada class TestVehicle1.</w:t>
+        <w:t xml:space="preserve">Jawab: </w:t>
       </w:r>
     </w:p>
     <w:p>
       <w:pPr>
         <w:pStyle w:val="ListParagraph"/>
         <w:spacing w:after="0" w:line="240" w:lineRule="auto"/>
-        <w:ind w:left="1440"/>
+        <w:ind w:left="1080"/>
         <w:jc w:val="both"/>
         <w:rPr>
           <w:rFonts w:ascii="Times New Roman" w:hAnsi="Times New Roman" w:cs="Times New Roman"/>
@@ -5285,44 +5280,55 @@
       </w:pPr>
       <w:r>
         <w:rPr>
-          <w:rFonts w:ascii="Times New Roman" w:hAnsi="Times New Roman" w:cs="Times New Roman"/>
-        </w:rPr>
-        <w:t>System.out.println("Add load(100kg) : " + (vehicle.load=500));</w:t>
+          <w:noProof/>
+        </w:rPr>
+        <w:drawing>
+          <wp:inline distT="0" distB="0" distL="0" distR="0" wp14:anchorId="654B5FE6" wp14:editId="0FDC75C8">
+            <wp:extent cx="3619500" cy="2076450"/>
+            <wp:effectExtent l="0" t="0" r="0" b="0"/>
+            <wp:docPr id="15" name="Picture 15"/>
+            <wp:cNvGraphicFramePr>
+              <a:graphicFrameLocks xmlns:a="http://schemas.openxmlformats.org/drawingml/2006/main" noChangeAspect="1"/>
+            </wp:cNvGraphicFramePr>
+            <a:graphic xmlns:a="http://schemas.openxmlformats.org/drawingml/2006/main">
+              <a:graphicData uri="http://schemas.openxmlformats.org/drawingml/2006/picture">
+                <pic:pic xmlns:pic="http://schemas.openxmlformats.org/drawingml/2006/picture">
+                  <pic:nvPicPr>
+                    <pic:cNvPr id="1" name=""/>
+                    <pic:cNvPicPr/>
+                  </pic:nvPicPr>
+                  <pic:blipFill>
+                    <a:blip r:embed="rId12"/>
+                    <a:stretch>
+                      <a:fillRect/>
+                    </a:stretch>
+                  </pic:blipFill>
+                  <pic:spPr>
+                    <a:xfrm>
+                      <a:off x="0" y="0"/>
+                      <a:ext cx="3619500" cy="2076450"/>
+                    </a:xfrm>
+                    <a:prstGeom prst="rect">
+                      <a:avLst/>
+                    </a:prstGeom>
+                  </pic:spPr>
+                </pic:pic>
+              </a:graphicData>
+            </a:graphic>
+          </wp:inline>
+        </w:drawing>
       </w:r>
     </w:p>
     <w:p>
       <w:pPr>
         <w:pStyle w:val="ListParagraph"/>
         <w:spacing w:after="0" w:line="240" w:lineRule="auto"/>
-        <w:ind w:left="1440"/>
+        <w:ind w:left="1080"/>
         <w:jc w:val="both"/>
         <w:rPr>
           <w:rFonts w:ascii="Times New Roman" w:hAnsi="Times New Roman" w:cs="Times New Roman"/>
         </w:rPr>
       </w:pPr>
-      <w:r>
-        <w:rPr>
-          <w:rFonts w:ascii="Times New Roman" w:hAnsi="Times New Roman" w:cs="Times New Roman"/>
-        </w:rPr>
-        <w:t>Jalankan program, apakah output dari program tersebut?</w:t>
-      </w:r>
-    </w:p>
-    <w:p>
-      <w:pPr>
-        <w:pStyle w:val="ListParagraph"/>
-        <w:spacing w:after="0" w:line="240" w:lineRule="auto"/>
-        <w:ind w:left="1440"/>
-        <w:jc w:val="both"/>
-        <w:rPr>
-          <w:rFonts w:ascii="Times New Roman" w:hAnsi="Times New Roman" w:cs="Times New Roman"/>
-        </w:rPr>
-      </w:pPr>
-      <w:r>
-        <w:rPr>
-          <w:rFonts w:ascii="Times New Roman" w:hAnsi="Times New Roman" w:cs="Times New Roman"/>
-        </w:rPr>
-        <w:t>Kembalikan program seperti semula.</w:t>
-      </w:r>
     </w:p>
     <w:p>
       <w:pPr>
@@ -5341,6 +5347,154 @@
         <w:rPr>
           <w:rFonts w:ascii="Times New Roman" w:hAnsi="Times New Roman" w:cs="Times New Roman"/>
         </w:rPr>
+        <w:t>Tambahkan source kode berikut dibawah baris ke 6 pada class TestVehicle1.</w:t>
+      </w:r>
+    </w:p>
+    <w:p>
+      <w:pPr>
+        <w:pStyle w:val="ListParagraph"/>
+        <w:spacing w:after="0" w:line="240" w:lineRule="auto"/>
+        <w:ind w:left="1440"/>
+        <w:jc w:val="both"/>
+        <w:rPr>
+          <w:rFonts w:ascii="Times New Roman" w:hAnsi="Times New Roman" w:cs="Times New Roman"/>
+        </w:rPr>
+      </w:pPr>
+      <w:r>
+        <w:rPr>
+          <w:rFonts w:ascii="Times New Roman" w:hAnsi="Times New Roman" w:cs="Times New Roman"/>
+        </w:rPr>
+        <w:t>System.out.println("Add load(100kg) : " + (vehicle.load=500));</w:t>
+      </w:r>
+    </w:p>
+    <w:p>
+      <w:pPr>
+        <w:pStyle w:val="ListParagraph"/>
+        <w:spacing w:after="0" w:line="240" w:lineRule="auto"/>
+        <w:ind w:left="1440"/>
+        <w:jc w:val="both"/>
+        <w:rPr>
+          <w:rFonts w:ascii="Times New Roman" w:hAnsi="Times New Roman" w:cs="Times New Roman"/>
+        </w:rPr>
+      </w:pPr>
+      <w:r>
+        <w:rPr>
+          <w:rFonts w:ascii="Times New Roman" w:hAnsi="Times New Roman" w:cs="Times New Roman"/>
+        </w:rPr>
+        <w:lastRenderedPageBreak/>
+        <w:t>Jalankan program, apakah output dari program tersebut?</w:t>
+      </w:r>
+    </w:p>
+    <w:p>
+      <w:pPr>
+        <w:pStyle w:val="ListParagraph"/>
+        <w:spacing w:after="0" w:line="240" w:lineRule="auto"/>
+        <w:ind w:left="1440"/>
+        <w:jc w:val="both"/>
+        <w:rPr>
+          <w:rFonts w:ascii="Times New Roman" w:hAnsi="Times New Roman" w:cs="Times New Roman"/>
+        </w:rPr>
+      </w:pPr>
+      <w:r>
+        <w:rPr>
+          <w:rFonts w:ascii="Times New Roman" w:hAnsi="Times New Roman" w:cs="Times New Roman"/>
+        </w:rPr>
+        <w:t>Kembalikan program seperti semula.</w:t>
+      </w:r>
+    </w:p>
+    <w:p>
+      <w:pPr>
+        <w:pStyle w:val="ListParagraph"/>
+        <w:spacing w:after="0" w:line="240" w:lineRule="auto"/>
+        <w:ind w:left="1440"/>
+        <w:rPr>
+          <w:rFonts w:ascii="Times New Roman" w:hAnsi="Times New Roman" w:cs="Times New Roman"/>
+        </w:rPr>
+      </w:pPr>
+      <w:r>
+        <w:rPr>
+          <w:rFonts w:ascii="Times New Roman" w:hAnsi="Times New Roman" w:cs="Times New Roman"/>
+        </w:rPr>
+        <w:t>Jawab:</w:t>
+      </w:r>
+    </w:p>
+    <w:p>
+      <w:pPr>
+        <w:pStyle w:val="ListParagraph"/>
+        <w:spacing w:after="0" w:line="240" w:lineRule="auto"/>
+        <w:ind w:left="1440"/>
+        <w:rPr>
+          <w:rFonts w:ascii="Times New Roman" w:hAnsi="Times New Roman" w:cs="Times New Roman"/>
+        </w:rPr>
+      </w:pPr>
+      <w:r>
+        <w:rPr>
+          <w:noProof/>
+        </w:rPr>
+        <w:drawing>
+          <wp:inline distT="0" distB="0" distL="0" distR="0" wp14:anchorId="0D0E6510" wp14:editId="2222B763">
+            <wp:extent cx="3619500" cy="1971675"/>
+            <wp:effectExtent l="0" t="0" r="0" b="9525"/>
+            <wp:docPr id="16" name="Picture 16"/>
+            <wp:cNvGraphicFramePr>
+              <a:graphicFrameLocks xmlns:a="http://schemas.openxmlformats.org/drawingml/2006/main" noChangeAspect="1"/>
+            </wp:cNvGraphicFramePr>
+            <a:graphic xmlns:a="http://schemas.openxmlformats.org/drawingml/2006/main">
+              <a:graphicData uri="http://schemas.openxmlformats.org/drawingml/2006/picture">
+                <pic:pic xmlns:pic="http://schemas.openxmlformats.org/drawingml/2006/picture">
+                  <pic:nvPicPr>
+                    <pic:cNvPr id="1" name=""/>
+                    <pic:cNvPicPr/>
+                  </pic:nvPicPr>
+                  <pic:blipFill>
+                    <a:blip r:embed="rId13"/>
+                    <a:stretch>
+                      <a:fillRect/>
+                    </a:stretch>
+                  </pic:blipFill>
+                  <pic:spPr>
+                    <a:xfrm>
+                      <a:off x="0" y="0"/>
+                      <a:ext cx="3619500" cy="1971675"/>
+                    </a:xfrm>
+                    <a:prstGeom prst="rect">
+                      <a:avLst/>
+                    </a:prstGeom>
+                  </pic:spPr>
+                </pic:pic>
+              </a:graphicData>
+            </a:graphic>
+          </wp:inline>
+        </w:drawing>
+      </w:r>
+    </w:p>
+    <w:p>
+      <w:pPr>
+        <w:pStyle w:val="ListParagraph"/>
+        <w:spacing w:after="0" w:line="240" w:lineRule="auto"/>
+        <w:ind w:left="1440"/>
+        <w:rPr>
+          <w:rFonts w:ascii="Times New Roman" w:hAnsi="Times New Roman" w:cs="Times New Roman"/>
+        </w:rPr>
+      </w:pPr>
+    </w:p>
+    <w:p>
+      <w:pPr>
+        <w:pStyle w:val="ListParagraph"/>
+        <w:numPr>
+          <w:ilvl w:val="0"/>
+          <w:numId w:val="18"/>
+        </w:numPr>
+        <w:spacing w:after="0" w:line="240" w:lineRule="auto"/>
+        <w:jc w:val="both"/>
+        <w:rPr>
+          <w:rFonts w:ascii="Times New Roman" w:hAnsi="Times New Roman" w:cs="Times New Roman"/>
+        </w:rPr>
+      </w:pPr>
+      <w:r>
+        <w:rPr>
+          <w:rFonts w:ascii="Times New Roman" w:hAnsi="Times New Roman" w:cs="Times New Roman"/>
+        </w:rPr>
         <w:t>Tambahkan source kode berikut dibawah baris ke 12 pada class TestVehicle1.</w:t>
       </w:r>
     </w:p>
@@ -5394,6 +5548,87 @@
         </w:rPr>
         <w:t>Kembalikan program seperti semula.</w:t>
       </w:r>
+    </w:p>
+    <w:p>
+      <w:pPr>
+        <w:pStyle w:val="ListParagraph"/>
+        <w:spacing w:after="0" w:line="240" w:lineRule="auto"/>
+        <w:ind w:left="1440"/>
+        <w:jc w:val="both"/>
+        <w:rPr>
+          <w:rFonts w:ascii="Times New Roman" w:hAnsi="Times New Roman" w:cs="Times New Roman"/>
+        </w:rPr>
+      </w:pPr>
+      <w:r>
+        <w:rPr>
+          <w:rFonts w:ascii="Times New Roman" w:hAnsi="Times New Roman" w:cs="Times New Roman"/>
+        </w:rPr>
+        <w:t>Jawab:</w:t>
+      </w:r>
+    </w:p>
+    <w:p>
+      <w:pPr>
+        <w:pStyle w:val="ListParagraph"/>
+        <w:spacing w:after="0" w:line="240" w:lineRule="auto"/>
+        <w:ind w:left="1440"/>
+        <w:jc w:val="both"/>
+        <w:rPr>
+          <w:rFonts w:ascii="Times New Roman" w:hAnsi="Times New Roman" w:cs="Times New Roman"/>
+        </w:rPr>
+      </w:pPr>
+      <w:r>
+        <w:rPr>
+          <w:noProof/>
+        </w:rPr>
+        <w:drawing>
+          <wp:inline distT="0" distB="0" distL="0" distR="0" wp14:anchorId="5B505EB2" wp14:editId="54AE5E03">
+            <wp:extent cx="3552825" cy="1990725"/>
+            <wp:effectExtent l="0" t="0" r="9525" b="9525"/>
+            <wp:docPr id="17" name="Picture 17"/>
+            <wp:cNvGraphicFramePr>
+              <a:graphicFrameLocks xmlns:a="http://schemas.openxmlformats.org/drawingml/2006/main" noChangeAspect="1"/>
+            </wp:cNvGraphicFramePr>
+            <a:graphic xmlns:a="http://schemas.openxmlformats.org/drawingml/2006/main">
+              <a:graphicData uri="http://schemas.openxmlformats.org/drawingml/2006/picture">
+                <pic:pic xmlns:pic="http://schemas.openxmlformats.org/drawingml/2006/picture">
+                  <pic:nvPicPr>
+                    <pic:cNvPr id="1" name=""/>
+                    <pic:cNvPicPr/>
+                  </pic:nvPicPr>
+                  <pic:blipFill>
+                    <a:blip r:embed="rId14"/>
+                    <a:stretch>
+                      <a:fillRect/>
+                    </a:stretch>
+                  </pic:blipFill>
+                  <pic:spPr>
+                    <a:xfrm>
+                      <a:off x="0" y="0"/>
+                      <a:ext cx="3552825" cy="1990725"/>
+                    </a:xfrm>
+                    <a:prstGeom prst="rect">
+                      <a:avLst/>
+                    </a:prstGeom>
+                  </pic:spPr>
+                </pic:pic>
+              </a:graphicData>
+            </a:graphic>
+          </wp:inline>
+        </w:drawing>
+      </w:r>
+    </w:p>
+    <w:p>
+      <w:pPr>
+        <w:pStyle w:val="ListParagraph"/>
+        <w:spacing w:after="0" w:line="240" w:lineRule="auto"/>
+        <w:ind w:left="1440"/>
+        <w:jc w:val="both"/>
+        <w:rPr>
+          <w:rFonts w:ascii="Times New Roman" w:hAnsi="Times New Roman" w:cs="Times New Roman"/>
+        </w:rPr>
+      </w:pPr>
+      <w:bookmarkStart w:id="0" w:name="_GoBack"/>
+      <w:bookmarkEnd w:id="0"/>
     </w:p>
     <w:p>
       <w:pPr>
@@ -5490,7 +5725,7 @@
       </w:pPr>
     </w:p>
     <w:sectPr>
-      <w:headerReference w:type="first" r:id="rId12"/>
+      <w:headerReference w:type="first" r:id="rId15"/>
       <w:pgSz w:w="11907" w:h="16839" w:code="9"/>
       <w:pgMar w:top="1701" w:right="1701" w:bottom="1701" w:left="2268" w:header="709" w:footer="709" w:gutter="0"/>
       <w:cols w:space="708"/>

</xml_diff>

<commit_message>
Soal B no 4
</commit_message>
<xml_diff>
--- a/Laporan/Angela Islamey AP_156150601111028_Tugas 4.docx
+++ b/Laporan/Angela Islamey AP_156150601111028_Tugas 4.docx
@@ -369,8 +369,16 @@
         <w:rPr>
           <w:rFonts w:ascii="Times New Roman" w:hAnsi="Times New Roman" w:cs="Times New Roman"/>
         </w:rPr>
-        <w:t>Buat implementasi dari method sebagai berikut :</w:t>
-      </w:r>
+        <w:t xml:space="preserve">Buat implementasi dari method sebagai </w:t>
+      </w:r>
+      <w:proofErr w:type="gramStart"/>
+      <w:r>
+        <w:rPr>
+          <w:rFonts w:ascii="Times New Roman" w:hAnsi="Times New Roman" w:cs="Times New Roman"/>
+        </w:rPr>
+        <w:t>berikut :</w:t>
+      </w:r>
+      <w:proofErr w:type="gramEnd"/>
     </w:p>
     <w:p>
       <w:pPr>
@@ -4444,7 +4452,21 @@
         <w:rPr>
           <w:rFonts w:ascii="Times New Roman" w:hAnsi="Times New Roman" w:cs="Times New Roman"/>
         </w:rPr>
-        <w:t>Jawab: Error pada class Test line ke 8,9,10,11.</w:t>
+        <w:t>Jawab: Error pada class Test line ke 8</w:t>
+      </w:r>
+      <w:proofErr w:type="gramStart"/>
+      <w:r>
+        <w:rPr>
+          <w:rFonts w:ascii="Times New Roman" w:hAnsi="Times New Roman" w:cs="Times New Roman"/>
+        </w:rPr>
+        <w:t>,9,10,11</w:t>
+      </w:r>
+      <w:proofErr w:type="gramEnd"/>
+      <w:r>
+        <w:rPr>
+          <w:rFonts w:ascii="Times New Roman" w:hAnsi="Times New Roman" w:cs="Times New Roman"/>
+        </w:rPr>
+        <w:t>.</w:t>
       </w:r>
     </w:p>
     <w:p>
@@ -4526,7 +4548,14 @@
         <w:rPr>
           <w:rFonts w:ascii="Times New Roman" w:hAnsi="Times New Roman" w:cs="Times New Roman"/>
         </w:rPr>
-        <w:t>Setelah dibenahi</w:t>
+        <w:t xml:space="preserve">Setelah </w:t>
+      </w:r>
+      <w:proofErr w:type="gramStart"/>
+      <w:r>
+        <w:rPr>
+          <w:rFonts w:ascii="Times New Roman" w:hAnsi="Times New Roman" w:cs="Times New Roman"/>
+        </w:rPr>
+        <w:t>dibenahi</w:t>
       </w:r>
       <w:r>
         <w:rPr>
@@ -4534,6 +4563,7 @@
         </w:rPr>
         <w:t xml:space="preserve"> :</w:t>
       </w:r>
+      <w:proofErr w:type="gramEnd"/>
     </w:p>
     <w:p>
       <w:pPr>
@@ -4607,12 +4637,14 @@
           <w:rFonts w:ascii="Times New Roman" w:hAnsi="Times New Roman" w:cs="Times New Roman"/>
         </w:rPr>
       </w:pPr>
+      <w:proofErr w:type="gramStart"/>
       <w:r>
         <w:rPr>
           <w:rFonts w:ascii="Times New Roman" w:hAnsi="Times New Roman" w:cs="Times New Roman"/>
         </w:rPr>
         <w:t>Outputnya :</w:t>
       </w:r>
+      <w:proofErr w:type="gramEnd"/>
     </w:p>
     <w:p>
       <w:pPr>
@@ -4694,7 +4726,35 @@
         <w:rPr>
           <w:rFonts w:ascii="Times New Roman" w:hAnsi="Times New Roman" w:cs="Times New Roman"/>
         </w:rPr>
-        <w:t>Jika pada baris 6 s1.setName diubah menjadi s1.getName apa yang terjadi? jelaskan!</w:t>
+        <w:t xml:space="preserve">Jika pada baris 6 s1.setName diubah menjadi s1.getName </w:t>
+      </w:r>
+      <w:proofErr w:type="gramStart"/>
+      <w:r>
+        <w:rPr>
+          <w:rFonts w:ascii="Times New Roman" w:hAnsi="Times New Roman" w:cs="Times New Roman"/>
+        </w:rPr>
+        <w:t>apa</w:t>
+      </w:r>
+      <w:proofErr w:type="gramEnd"/>
+      <w:r>
+        <w:rPr>
+          <w:rFonts w:ascii="Times New Roman" w:hAnsi="Times New Roman" w:cs="Times New Roman"/>
+        </w:rPr>
+        <w:t xml:space="preserve"> yang terjadi? </w:t>
+      </w:r>
+      <w:proofErr w:type="gramStart"/>
+      <w:r>
+        <w:rPr>
+          <w:rFonts w:ascii="Times New Roman" w:hAnsi="Times New Roman" w:cs="Times New Roman"/>
+        </w:rPr>
+        <w:t>jelaskan</w:t>
+      </w:r>
+      <w:proofErr w:type="gramEnd"/>
+      <w:r>
+        <w:rPr>
+          <w:rFonts w:ascii="Times New Roman" w:hAnsi="Times New Roman" w:cs="Times New Roman"/>
+        </w:rPr>
+        <w:t>!</w:t>
       </w:r>
     </w:p>
     <w:p>
@@ -4711,7 +4771,21 @@
         <w:rPr>
           <w:rFonts w:ascii="Times New Roman" w:hAnsi="Times New Roman" w:cs="Times New Roman"/>
         </w:rPr>
-        <w:t>Jawab: Baris 6 akan mencetak nilai dari variabel Name yang sebelumnya sudah di set oleh method setName</w:t>
+        <w:t xml:space="preserve">Jawab: Baris 6 </w:t>
+      </w:r>
+      <w:proofErr w:type="gramStart"/>
+      <w:r>
+        <w:rPr>
+          <w:rFonts w:ascii="Times New Roman" w:hAnsi="Times New Roman" w:cs="Times New Roman"/>
+        </w:rPr>
+        <w:t>akan</w:t>
+      </w:r>
+      <w:proofErr w:type="gramEnd"/>
+      <w:r>
+        <w:rPr>
+          <w:rFonts w:ascii="Times New Roman" w:hAnsi="Times New Roman" w:cs="Times New Roman"/>
+        </w:rPr>
+        <w:t xml:space="preserve"> mencetak nilai dari variabel Name yang sebelumnya sudah di set oleh method setName</w:t>
       </w:r>
     </w:p>
     <w:p>
@@ -4744,7 +4818,35 @@
         <w:rPr>
           <w:rFonts w:ascii="Times New Roman" w:hAnsi="Times New Roman" w:cs="Times New Roman"/>
         </w:rPr>
-        <w:t>Lakukan perubahan pada baris 5 dengan menghilangkan String di tanda dalam kurung lalu ubah baris 7 seperti no. 3 apa yang terjadi? jelaskan!</w:t>
+        <w:t xml:space="preserve">Lakukan perubahan pada baris 5 dengan menghilangkan String di tanda dalam kurung lalu ubah baris 7 seperti no. 3 </w:t>
+      </w:r>
+      <w:proofErr w:type="gramStart"/>
+      <w:r>
+        <w:rPr>
+          <w:rFonts w:ascii="Times New Roman" w:hAnsi="Times New Roman" w:cs="Times New Roman"/>
+        </w:rPr>
+        <w:t>apa</w:t>
+      </w:r>
+      <w:proofErr w:type="gramEnd"/>
+      <w:r>
+        <w:rPr>
+          <w:rFonts w:ascii="Times New Roman" w:hAnsi="Times New Roman" w:cs="Times New Roman"/>
+        </w:rPr>
+        <w:t xml:space="preserve"> yang terjadi? </w:t>
+      </w:r>
+      <w:proofErr w:type="gramStart"/>
+      <w:r>
+        <w:rPr>
+          <w:rFonts w:ascii="Times New Roman" w:hAnsi="Times New Roman" w:cs="Times New Roman"/>
+        </w:rPr>
+        <w:t>jelaskan</w:t>
+      </w:r>
+      <w:proofErr w:type="gramEnd"/>
+      <w:r>
+        <w:rPr>
+          <w:rFonts w:ascii="Times New Roman" w:hAnsi="Times New Roman" w:cs="Times New Roman"/>
+        </w:rPr>
+        <w:t>!</w:t>
       </w:r>
     </w:p>
     <w:p>
@@ -4781,11 +4883,19 @@
         </w:rPr>
         <w:t xml:space="preserve">Jika baris 7 dengan code </w:t>
       </w:r>
-      <w:r>
-        <w:rPr>
-          <w:rFonts w:ascii="Times New Roman" w:hAnsi="Times New Roman" w:cs="Times New Roman"/>
-        </w:rPr>
-        <w:t>System.out.println("s1Mark is "+s1.setMark());</w:t>
+      <w:proofErr w:type="gramStart"/>
+      <w:r>
+        <w:rPr>
+          <w:rFonts w:ascii="Times New Roman" w:hAnsi="Times New Roman" w:cs="Times New Roman"/>
+        </w:rPr>
+        <w:t>System.out.println(</w:t>
+      </w:r>
+      <w:proofErr w:type="gramEnd"/>
+      <w:r>
+        <w:rPr>
+          <w:rFonts w:ascii="Times New Roman" w:hAnsi="Times New Roman" w:cs="Times New Roman"/>
+        </w:rPr>
+        <w:t>"s1Mark is "+s1.setMark());</w:t>
       </w:r>
       <w:r>
         <w:rPr>
@@ -4825,7 +4935,21 @@
           <w:rFonts w:ascii="Times New Roman" w:hAnsi="Times New Roman" w:cs="Times New Roman"/>
         </w:rPr>
         <w:lastRenderedPageBreak/>
-        <w:t>Setelah diperbaiki, ubahlah hak akses pada baris 4 (pada class Student) menjadi private apa yang terjadi jika class Test dijalankan? Jelaskan!</w:t>
+        <w:t xml:space="preserve">Setelah diperbaiki, ubahlah hak akses pada baris 4 (pada class Student) menjadi private </w:t>
+      </w:r>
+      <w:proofErr w:type="gramStart"/>
+      <w:r>
+        <w:rPr>
+          <w:rFonts w:ascii="Times New Roman" w:hAnsi="Times New Roman" w:cs="Times New Roman"/>
+        </w:rPr>
+        <w:t>apa</w:t>
+      </w:r>
+      <w:proofErr w:type="gramEnd"/>
+      <w:r>
+        <w:rPr>
+          <w:rFonts w:ascii="Times New Roman" w:hAnsi="Times New Roman" w:cs="Times New Roman"/>
+        </w:rPr>
+        <w:t xml:space="preserve"> yang terjadi jika class Test dijalankan? Jelaskan!</w:t>
       </w:r>
     </w:p>
     <w:p>
@@ -4842,7 +4966,21 @@
         <w:rPr>
           <w:rFonts w:ascii="Times New Roman" w:hAnsi="Times New Roman" w:cs="Times New Roman"/>
         </w:rPr>
-        <w:t>Jawab: Setelah diubah, akan menjadi error</w:t>
+        <w:t xml:space="preserve">Jawab: Setelah diubah, </w:t>
+      </w:r>
+      <w:proofErr w:type="gramStart"/>
+      <w:r>
+        <w:rPr>
+          <w:rFonts w:ascii="Times New Roman" w:hAnsi="Times New Roman" w:cs="Times New Roman"/>
+        </w:rPr>
+        <w:t>akan</w:t>
+      </w:r>
+      <w:proofErr w:type="gramEnd"/>
+      <w:r>
+        <w:rPr>
+          <w:rFonts w:ascii="Times New Roman" w:hAnsi="Times New Roman" w:cs="Times New Roman"/>
+        </w:rPr>
+        <w:t xml:space="preserve"> menjadi error</w:t>
       </w:r>
     </w:p>
     <w:p>
@@ -4943,7 +5081,35 @@
         <w:rPr>
           <w:rFonts w:ascii="Times New Roman" w:hAnsi="Times New Roman" w:cs="Times New Roman"/>
         </w:rPr>
-        <w:t>Jika kedua kelas diatas terdapat dalam package yang sama apakah konsep enkapsulasi tetap berfungsi? jelaskan!</w:t>
+        <w:t xml:space="preserve">Jika kedua kelas diatas terdapat dalam package yang </w:t>
+      </w:r>
+      <w:proofErr w:type="gramStart"/>
+      <w:r>
+        <w:rPr>
+          <w:rFonts w:ascii="Times New Roman" w:hAnsi="Times New Roman" w:cs="Times New Roman"/>
+        </w:rPr>
+        <w:t>sama</w:t>
+      </w:r>
+      <w:proofErr w:type="gramEnd"/>
+      <w:r>
+        <w:rPr>
+          <w:rFonts w:ascii="Times New Roman" w:hAnsi="Times New Roman" w:cs="Times New Roman"/>
+        </w:rPr>
+        <w:t xml:space="preserve"> apakah konsep enkapsulasi tetap berfungsi? </w:t>
+      </w:r>
+      <w:proofErr w:type="gramStart"/>
+      <w:r>
+        <w:rPr>
+          <w:rFonts w:ascii="Times New Roman" w:hAnsi="Times New Roman" w:cs="Times New Roman"/>
+        </w:rPr>
+        <w:t>jelaskan</w:t>
+      </w:r>
+      <w:proofErr w:type="gramEnd"/>
+      <w:r>
+        <w:rPr>
+          <w:rFonts w:ascii="Times New Roman" w:hAnsi="Times New Roman" w:cs="Times New Roman"/>
+        </w:rPr>
+        <w:t>!</w:t>
       </w:r>
     </w:p>
     <w:p>
@@ -4961,7 +5127,21 @@
         <w:rPr>
           <w:rFonts w:ascii="Times New Roman" w:hAnsi="Times New Roman" w:cs="Times New Roman"/>
         </w:rPr>
-        <w:t>Jawab: Tetap berfungsi, karena walaupun di package yang sama namun jika suatu class menggunakan hak akses private, maka atribut/method tersebut hanya bisa diakses dalam classnya sendiri.</w:t>
+        <w:t xml:space="preserve">Jawab: Tetap berfungsi, karena walaupun di package yang </w:t>
+      </w:r>
+      <w:proofErr w:type="gramStart"/>
+      <w:r>
+        <w:rPr>
+          <w:rFonts w:ascii="Times New Roman" w:hAnsi="Times New Roman" w:cs="Times New Roman"/>
+        </w:rPr>
+        <w:t>sama</w:t>
+      </w:r>
+      <w:proofErr w:type="gramEnd"/>
+      <w:r>
+        <w:rPr>
+          <w:rFonts w:ascii="Times New Roman" w:hAnsi="Times New Roman" w:cs="Times New Roman"/>
+        </w:rPr>
+        <w:t xml:space="preserve"> namun jika suatu class menggunakan hak akses private, maka atribut/method tersebut hanya bisa diakses dalam classnya sendiri.</w:t>
       </w:r>
     </w:p>
     <w:p>
@@ -5032,8 +5212,16 @@
         <w:rPr>
           <w:rFonts w:ascii="Times New Roman" w:hAnsi="Times New Roman" w:cs="Times New Roman"/>
         </w:rPr>
-        <w:t>Method apakah yang menjadi accessor (getter) ?</w:t>
-      </w:r>
+        <w:t>Method apakah yang menjadi accessor (getter</w:t>
+      </w:r>
+      <w:proofErr w:type="gramStart"/>
+      <w:r>
+        <w:rPr>
+          <w:rFonts w:ascii="Times New Roman" w:hAnsi="Times New Roman" w:cs="Times New Roman"/>
+        </w:rPr>
+        <w:t>) ?</w:t>
+      </w:r>
+      <w:proofErr w:type="gramEnd"/>
     </w:p>
     <w:p>
       <w:pPr>
@@ -5094,11 +5282,19 @@
           <w:rFonts w:ascii="Times New Roman" w:hAnsi="Times New Roman" w:cs="Times New Roman"/>
         </w:rPr>
       </w:pPr>
-      <w:r>
-        <w:rPr>
-          <w:rFonts w:ascii="Times New Roman" w:hAnsi="Times New Roman" w:cs="Times New Roman"/>
-        </w:rPr>
-        <w:t>System.out.println("Add load(100kg) : " + (vehicle.load=500));</w:t>
+      <w:proofErr w:type="gramStart"/>
+      <w:r>
+        <w:rPr>
+          <w:rFonts w:ascii="Times New Roman" w:hAnsi="Times New Roman" w:cs="Times New Roman"/>
+        </w:rPr>
+        <w:t>System.out.println(</w:t>
+      </w:r>
+      <w:proofErr w:type="gramEnd"/>
+      <w:r>
+        <w:rPr>
+          <w:rFonts w:ascii="Times New Roman" w:hAnsi="Times New Roman" w:cs="Times New Roman"/>
+        </w:rPr>
+        <w:t>"Add load(100kg) : " + (vehicle.load=500));</w:t>
       </w:r>
     </w:p>
     <w:p>
@@ -5360,11 +5556,19 @@
           <w:rFonts w:ascii="Times New Roman" w:hAnsi="Times New Roman" w:cs="Times New Roman"/>
         </w:rPr>
       </w:pPr>
-      <w:r>
-        <w:rPr>
-          <w:rFonts w:ascii="Times New Roman" w:hAnsi="Times New Roman" w:cs="Times New Roman"/>
-        </w:rPr>
-        <w:t>System.out.println("Add load(100kg) : " + (vehicle.load=500));</w:t>
+      <w:proofErr w:type="gramStart"/>
+      <w:r>
+        <w:rPr>
+          <w:rFonts w:ascii="Times New Roman" w:hAnsi="Times New Roman" w:cs="Times New Roman"/>
+        </w:rPr>
+        <w:t>System.out.println(</w:t>
+      </w:r>
+      <w:proofErr w:type="gramEnd"/>
+      <w:r>
+        <w:rPr>
+          <w:rFonts w:ascii="Times New Roman" w:hAnsi="Times New Roman" w:cs="Times New Roman"/>
+        </w:rPr>
+        <w:t>"Add load(100kg) : " + (vehicle.load=500));</w:t>
       </w:r>
     </w:p>
     <w:p>
@@ -5508,11 +5712,19 @@
           <w:rFonts w:ascii="Times New Roman" w:hAnsi="Times New Roman" w:cs="Times New Roman"/>
         </w:rPr>
       </w:pPr>
-      <w:r>
-        <w:rPr>
-          <w:rFonts w:ascii="Times New Roman" w:hAnsi="Times New Roman" w:cs="Times New Roman"/>
-        </w:rPr>
-        <w:t>System.out.println("Add load(100kg) : " + (vehicle.load=500));</w:t>
+      <w:proofErr w:type="gramStart"/>
+      <w:r>
+        <w:rPr>
+          <w:rFonts w:ascii="Times New Roman" w:hAnsi="Times New Roman" w:cs="Times New Roman"/>
+        </w:rPr>
+        <w:t>System.out.println(</w:t>
+      </w:r>
+      <w:proofErr w:type="gramEnd"/>
+      <w:r>
+        <w:rPr>
+          <w:rFonts w:ascii="Times New Roman" w:hAnsi="Times New Roman" w:cs="Times New Roman"/>
+        </w:rPr>
+        <w:t>"Add load(100kg) : " + (vehicle.load=500));</w:t>
       </w:r>
     </w:p>
     <w:p>
@@ -5627,8 +5839,6 @@
           <w:rFonts w:ascii="Times New Roman" w:hAnsi="Times New Roman" w:cs="Times New Roman"/>
         </w:rPr>
       </w:pPr>
-      <w:bookmarkStart w:id="0" w:name="_GoBack"/>
-      <w:bookmarkEnd w:id="0"/>
     </w:p>
     <w:p>
       <w:pPr>
@@ -5647,8 +5857,424 @@
         <w:rPr>
           <w:rFonts w:ascii="Times New Roman" w:hAnsi="Times New Roman" w:cs="Times New Roman"/>
         </w:rPr>
-        <w:t>Ulangi instruksi pada nomer 4 dengan mengubah tipe data pada atribut load dan maxload pada class Vehicle1 menjadi protected.</w:t>
-      </w:r>
+        <w:t>Ulangi instruksi pada nomer 3</w:t>
+      </w:r>
+      <w:r>
+        <w:rPr>
+          <w:rFonts w:ascii="Times New Roman" w:hAnsi="Times New Roman" w:cs="Times New Roman"/>
+        </w:rPr>
+        <w:t xml:space="preserve"> dengan mengubah tipe data pada atribut load dan maxload pada class Vehicle1 menjadi protected.</w:t>
+      </w:r>
+    </w:p>
+    <w:p>
+      <w:pPr>
+        <w:pStyle w:val="ListParagraph"/>
+        <w:spacing w:after="0" w:line="240" w:lineRule="auto"/>
+        <w:ind w:left="1080"/>
+        <w:jc w:val="both"/>
+        <w:rPr>
+          <w:rFonts w:ascii="Times New Roman" w:hAnsi="Times New Roman" w:cs="Times New Roman"/>
+        </w:rPr>
+      </w:pPr>
+      <w:r>
+        <w:rPr>
+          <w:rFonts w:ascii="Times New Roman" w:hAnsi="Times New Roman" w:cs="Times New Roman"/>
+        </w:rPr>
+        <w:t>Jawab: Saat program dijalankan maka outputnya adalah</w:t>
+      </w:r>
+    </w:p>
+    <w:p>
+      <w:pPr>
+        <w:pStyle w:val="ListParagraph"/>
+        <w:spacing w:after="0" w:line="240" w:lineRule="auto"/>
+        <w:ind w:left="1080"/>
+        <w:jc w:val="both"/>
+        <w:rPr>
+          <w:rFonts w:ascii="Times New Roman" w:hAnsi="Times New Roman" w:cs="Times New Roman"/>
+        </w:rPr>
+      </w:pPr>
+      <w:r>
+        <w:rPr>
+          <w:noProof/>
+        </w:rPr>
+        <w:drawing>
+          <wp:inline distT="0" distB="0" distL="0" distR="0" wp14:anchorId="69D9E5A6" wp14:editId="1BCCC96F">
+            <wp:extent cx="3771900" cy="1990725"/>
+            <wp:effectExtent l="0" t="0" r="0" b="9525"/>
+            <wp:docPr id="18" name="Picture 18"/>
+            <wp:cNvGraphicFramePr>
+              <a:graphicFrameLocks xmlns:a="http://schemas.openxmlformats.org/drawingml/2006/main" noChangeAspect="1"/>
+            </wp:cNvGraphicFramePr>
+            <a:graphic xmlns:a="http://schemas.openxmlformats.org/drawingml/2006/main">
+              <a:graphicData uri="http://schemas.openxmlformats.org/drawingml/2006/picture">
+                <pic:pic xmlns:pic="http://schemas.openxmlformats.org/drawingml/2006/picture">
+                  <pic:nvPicPr>
+                    <pic:cNvPr id="1" name=""/>
+                    <pic:cNvPicPr/>
+                  </pic:nvPicPr>
+                  <pic:blipFill>
+                    <a:blip r:embed="rId15"/>
+                    <a:stretch>
+                      <a:fillRect/>
+                    </a:stretch>
+                  </pic:blipFill>
+                  <pic:spPr>
+                    <a:xfrm>
+                      <a:off x="0" y="0"/>
+                      <a:ext cx="3771900" cy="1990725"/>
+                    </a:xfrm>
+                    <a:prstGeom prst="rect">
+                      <a:avLst/>
+                    </a:prstGeom>
+                  </pic:spPr>
+                </pic:pic>
+              </a:graphicData>
+            </a:graphic>
+          </wp:inline>
+        </w:drawing>
+      </w:r>
+    </w:p>
+    <w:p>
+      <w:pPr>
+        <w:pStyle w:val="ListParagraph"/>
+        <w:spacing w:after="0" w:line="240" w:lineRule="auto"/>
+        <w:ind w:left="1080"/>
+        <w:jc w:val="both"/>
+        <w:rPr>
+          <w:rFonts w:ascii="Times New Roman" w:hAnsi="Times New Roman" w:cs="Times New Roman"/>
+        </w:rPr>
+      </w:pPr>
+    </w:p>
+    <w:p>
+      <w:pPr>
+        <w:pStyle w:val="ListParagraph"/>
+        <w:numPr>
+          <w:ilvl w:val="0"/>
+          <w:numId w:val="19"/>
+        </w:numPr>
+        <w:spacing w:after="0" w:line="240" w:lineRule="auto"/>
+        <w:jc w:val="both"/>
+        <w:rPr>
+          <w:rFonts w:ascii="Times New Roman" w:hAnsi="Times New Roman" w:cs="Times New Roman"/>
+        </w:rPr>
+      </w:pPr>
+      <w:r>
+        <w:rPr>
+          <w:rFonts w:ascii="Times New Roman" w:hAnsi="Times New Roman" w:cs="Times New Roman"/>
+        </w:rPr>
+        <w:lastRenderedPageBreak/>
+        <w:t>Tambahkan source kode berikut dibawah baris ke 6 pada class TestVehicle1.</w:t>
+      </w:r>
+    </w:p>
+    <w:p>
+      <w:pPr>
+        <w:pStyle w:val="ListParagraph"/>
+        <w:spacing w:after="0" w:line="240" w:lineRule="auto"/>
+        <w:ind w:left="1440"/>
+        <w:jc w:val="both"/>
+        <w:rPr>
+          <w:rFonts w:ascii="Times New Roman" w:hAnsi="Times New Roman" w:cs="Times New Roman"/>
+        </w:rPr>
+      </w:pPr>
+      <w:proofErr w:type="gramStart"/>
+      <w:r>
+        <w:rPr>
+          <w:rFonts w:ascii="Times New Roman" w:hAnsi="Times New Roman" w:cs="Times New Roman"/>
+        </w:rPr>
+        <w:t>System.out.println(</w:t>
+      </w:r>
+      <w:proofErr w:type="gramEnd"/>
+      <w:r>
+        <w:rPr>
+          <w:rFonts w:ascii="Times New Roman" w:hAnsi="Times New Roman" w:cs="Times New Roman"/>
+        </w:rPr>
+        <w:t>"Add load(100kg) : " + (vehicle.load=500));</w:t>
+      </w:r>
+    </w:p>
+    <w:p>
+      <w:pPr>
+        <w:pStyle w:val="ListParagraph"/>
+        <w:spacing w:after="0" w:line="240" w:lineRule="auto"/>
+        <w:ind w:left="1440"/>
+        <w:jc w:val="both"/>
+        <w:rPr>
+          <w:rFonts w:ascii="Times New Roman" w:hAnsi="Times New Roman" w:cs="Times New Roman"/>
+        </w:rPr>
+      </w:pPr>
+      <w:r>
+        <w:rPr>
+          <w:rFonts w:ascii="Times New Roman" w:hAnsi="Times New Roman" w:cs="Times New Roman"/>
+        </w:rPr>
+        <w:t>Jalankan program, apakah output dari program tersebut?</w:t>
+      </w:r>
+    </w:p>
+    <w:p>
+      <w:pPr>
+        <w:pStyle w:val="ListParagraph"/>
+        <w:spacing w:after="0" w:line="240" w:lineRule="auto"/>
+        <w:ind w:left="1440"/>
+        <w:jc w:val="both"/>
+        <w:rPr>
+          <w:rFonts w:ascii="Times New Roman" w:hAnsi="Times New Roman" w:cs="Times New Roman"/>
+        </w:rPr>
+      </w:pPr>
+      <w:r>
+        <w:rPr>
+          <w:rFonts w:ascii="Times New Roman" w:hAnsi="Times New Roman" w:cs="Times New Roman"/>
+        </w:rPr>
+        <w:t>Kembalikan program seperti semula.</w:t>
+      </w:r>
+    </w:p>
+    <w:p>
+      <w:pPr>
+        <w:pStyle w:val="ListParagraph"/>
+        <w:spacing w:after="0" w:line="240" w:lineRule="auto"/>
+        <w:ind w:left="1440"/>
+        <w:jc w:val="both"/>
+        <w:rPr>
+          <w:rFonts w:ascii="Times New Roman" w:hAnsi="Times New Roman" w:cs="Times New Roman"/>
+        </w:rPr>
+      </w:pPr>
+      <w:r>
+        <w:rPr>
+          <w:rFonts w:ascii="Times New Roman" w:hAnsi="Times New Roman" w:cs="Times New Roman"/>
+        </w:rPr>
+        <w:t>Jawab:</w:t>
+      </w:r>
+    </w:p>
+    <w:p>
+      <w:pPr>
+        <w:pStyle w:val="ListParagraph"/>
+        <w:spacing w:after="0" w:line="240" w:lineRule="auto"/>
+        <w:ind w:left="1440"/>
+        <w:jc w:val="both"/>
+        <w:rPr>
+          <w:rFonts w:ascii="Times New Roman" w:hAnsi="Times New Roman" w:cs="Times New Roman"/>
+        </w:rPr>
+      </w:pPr>
+      <w:r>
+        <w:rPr>
+          <w:noProof/>
+        </w:rPr>
+        <w:drawing>
+          <wp:inline distT="0" distB="0" distL="0" distR="0" wp14:anchorId="4759CA8C" wp14:editId="1EFA8B9A">
+            <wp:extent cx="3571875" cy="2047875"/>
+            <wp:effectExtent l="0" t="0" r="9525" b="9525"/>
+            <wp:docPr id="19" name="Picture 19"/>
+            <wp:cNvGraphicFramePr>
+              <a:graphicFrameLocks xmlns:a="http://schemas.openxmlformats.org/drawingml/2006/main" noChangeAspect="1"/>
+            </wp:cNvGraphicFramePr>
+            <a:graphic xmlns:a="http://schemas.openxmlformats.org/drawingml/2006/main">
+              <a:graphicData uri="http://schemas.openxmlformats.org/drawingml/2006/picture">
+                <pic:pic xmlns:pic="http://schemas.openxmlformats.org/drawingml/2006/picture">
+                  <pic:nvPicPr>
+                    <pic:cNvPr id="1" name=""/>
+                    <pic:cNvPicPr/>
+                  </pic:nvPicPr>
+                  <pic:blipFill>
+                    <a:blip r:embed="rId16"/>
+                    <a:stretch>
+                      <a:fillRect/>
+                    </a:stretch>
+                  </pic:blipFill>
+                  <pic:spPr>
+                    <a:xfrm>
+                      <a:off x="0" y="0"/>
+                      <a:ext cx="3571875" cy="2047875"/>
+                    </a:xfrm>
+                    <a:prstGeom prst="rect">
+                      <a:avLst/>
+                    </a:prstGeom>
+                  </pic:spPr>
+                </pic:pic>
+              </a:graphicData>
+            </a:graphic>
+          </wp:inline>
+        </w:drawing>
+      </w:r>
+    </w:p>
+    <w:p>
+      <w:pPr>
+        <w:pStyle w:val="ListParagraph"/>
+        <w:spacing w:after="0" w:line="240" w:lineRule="auto"/>
+        <w:ind w:left="1440"/>
+        <w:jc w:val="both"/>
+        <w:rPr>
+          <w:rFonts w:ascii="Times New Roman" w:hAnsi="Times New Roman" w:cs="Times New Roman"/>
+        </w:rPr>
+      </w:pPr>
+    </w:p>
+    <w:p>
+      <w:pPr>
+        <w:pStyle w:val="ListParagraph"/>
+        <w:numPr>
+          <w:ilvl w:val="0"/>
+          <w:numId w:val="19"/>
+        </w:numPr>
+        <w:tabs>
+          <w:tab w:val="left" w:pos="3585"/>
+        </w:tabs>
+        <w:spacing w:after="0" w:line="240" w:lineRule="auto"/>
+        <w:jc w:val="both"/>
+        <w:rPr>
+          <w:rFonts w:ascii="Times New Roman" w:hAnsi="Times New Roman" w:cs="Times New Roman"/>
+        </w:rPr>
+      </w:pPr>
+      <w:r>
+        <w:rPr>
+          <w:rFonts w:ascii="Times New Roman" w:hAnsi="Times New Roman" w:cs="Times New Roman"/>
+        </w:rPr>
+        <w:t>Tambahkan source kode berikut dibawah baris ke 12 pada class TestVehicle1.</w:t>
+      </w:r>
+    </w:p>
+    <w:p>
+      <w:pPr>
+        <w:pStyle w:val="ListParagraph"/>
+        <w:tabs>
+          <w:tab w:val="left" w:pos="3585"/>
+        </w:tabs>
+        <w:spacing w:after="0" w:line="240" w:lineRule="auto"/>
+        <w:ind w:left="1440"/>
+        <w:jc w:val="both"/>
+        <w:rPr>
+          <w:rFonts w:ascii="Times New Roman" w:hAnsi="Times New Roman" w:cs="Times New Roman"/>
+        </w:rPr>
+      </w:pPr>
+      <w:proofErr w:type="gramStart"/>
+      <w:r>
+        <w:rPr>
+          <w:rFonts w:ascii="Times New Roman" w:hAnsi="Times New Roman" w:cs="Times New Roman"/>
+        </w:rPr>
+        <w:t>System.out.println(</w:t>
+      </w:r>
+      <w:proofErr w:type="gramEnd"/>
+      <w:r>
+        <w:rPr>
+          <w:rFonts w:ascii="Times New Roman" w:hAnsi="Times New Roman" w:cs="Times New Roman"/>
+        </w:rPr>
+        <w:t>"Add load(100kg) : " + (vehicle.load=500));</w:t>
+      </w:r>
+    </w:p>
+    <w:p>
+      <w:pPr>
+        <w:pStyle w:val="ListParagraph"/>
+        <w:tabs>
+          <w:tab w:val="left" w:pos="3585"/>
+        </w:tabs>
+        <w:spacing w:after="0" w:line="240" w:lineRule="auto"/>
+        <w:ind w:left="1440"/>
+        <w:jc w:val="both"/>
+        <w:rPr>
+          <w:rFonts w:ascii="Times New Roman" w:hAnsi="Times New Roman" w:cs="Times New Roman"/>
+        </w:rPr>
+      </w:pPr>
+      <w:r>
+        <w:rPr>
+          <w:rFonts w:ascii="Times New Roman" w:hAnsi="Times New Roman" w:cs="Times New Roman"/>
+        </w:rPr>
+        <w:t>Jalankan program, apakah output dari program tersebut?</w:t>
+      </w:r>
+    </w:p>
+    <w:p>
+      <w:pPr>
+        <w:pStyle w:val="ListParagraph"/>
+        <w:tabs>
+          <w:tab w:val="left" w:pos="3585"/>
+        </w:tabs>
+        <w:spacing w:after="0" w:line="240" w:lineRule="auto"/>
+        <w:ind w:left="1440"/>
+        <w:jc w:val="both"/>
+        <w:rPr>
+          <w:rFonts w:ascii="Times New Roman" w:hAnsi="Times New Roman" w:cs="Times New Roman"/>
+        </w:rPr>
+      </w:pPr>
+      <w:r>
+        <w:rPr>
+          <w:rFonts w:ascii="Times New Roman" w:hAnsi="Times New Roman" w:cs="Times New Roman"/>
+        </w:rPr>
+        <w:t>Kembalikan program seperti semula.</w:t>
+      </w:r>
+    </w:p>
+    <w:p>
+      <w:pPr>
+        <w:pStyle w:val="ListParagraph"/>
+        <w:spacing w:after="0" w:line="240" w:lineRule="auto"/>
+        <w:ind w:left="1440"/>
+        <w:jc w:val="both"/>
+        <w:rPr>
+          <w:rFonts w:ascii="Times New Roman" w:hAnsi="Times New Roman" w:cs="Times New Roman"/>
+        </w:rPr>
+      </w:pPr>
+      <w:r>
+        <w:rPr>
+          <w:rFonts w:ascii="Times New Roman" w:hAnsi="Times New Roman" w:cs="Times New Roman"/>
+        </w:rPr>
+        <w:t>Jawab:</w:t>
+      </w:r>
+    </w:p>
+    <w:p>
+      <w:pPr>
+        <w:pStyle w:val="ListParagraph"/>
+        <w:spacing w:after="0" w:line="240" w:lineRule="auto"/>
+        <w:ind w:left="1440"/>
+        <w:jc w:val="both"/>
+        <w:rPr>
+          <w:rFonts w:ascii="Times New Roman" w:hAnsi="Times New Roman" w:cs="Times New Roman"/>
+        </w:rPr>
+      </w:pPr>
+      <w:r>
+        <w:rPr>
+          <w:noProof/>
+        </w:rPr>
+        <w:drawing>
+          <wp:inline distT="0" distB="0" distL="0" distR="0" wp14:anchorId="7BEA4C5B" wp14:editId="1960A06D">
+            <wp:extent cx="3648075" cy="2228850"/>
+            <wp:effectExtent l="0" t="0" r="9525" b="0"/>
+            <wp:docPr id="21" name="Picture 21"/>
+            <wp:cNvGraphicFramePr>
+              <a:graphicFrameLocks xmlns:a="http://schemas.openxmlformats.org/drawingml/2006/main" noChangeAspect="1"/>
+            </wp:cNvGraphicFramePr>
+            <a:graphic xmlns:a="http://schemas.openxmlformats.org/drawingml/2006/main">
+              <a:graphicData uri="http://schemas.openxmlformats.org/drawingml/2006/picture">
+                <pic:pic xmlns:pic="http://schemas.openxmlformats.org/drawingml/2006/picture">
+                  <pic:nvPicPr>
+                    <pic:cNvPr id="1" name=""/>
+                    <pic:cNvPicPr/>
+                  </pic:nvPicPr>
+                  <pic:blipFill>
+                    <a:blip r:embed="rId17"/>
+                    <a:stretch>
+                      <a:fillRect/>
+                    </a:stretch>
+                  </pic:blipFill>
+                  <pic:spPr>
+                    <a:xfrm>
+                      <a:off x="0" y="0"/>
+                      <a:ext cx="3648075" cy="2228850"/>
+                    </a:xfrm>
+                    <a:prstGeom prst="rect">
+                      <a:avLst/>
+                    </a:prstGeom>
+                  </pic:spPr>
+                </pic:pic>
+              </a:graphicData>
+            </a:graphic>
+          </wp:inline>
+        </w:drawing>
+      </w:r>
+      <w:bookmarkStart w:id="0" w:name="_GoBack"/>
+      <w:bookmarkEnd w:id="0"/>
+    </w:p>
+    <w:p>
+      <w:pPr>
+        <w:pStyle w:val="ListParagraph"/>
+        <w:spacing w:after="0" w:line="240" w:lineRule="auto"/>
+        <w:ind w:left="1080"/>
+        <w:jc w:val="both"/>
+        <w:rPr>
+          <w:rFonts w:ascii="Times New Roman" w:hAnsi="Times New Roman" w:cs="Times New Roman"/>
+        </w:rPr>
+      </w:pPr>
     </w:p>
     <w:p>
       <w:pPr>
@@ -5725,7 +6351,7 @@
       </w:pPr>
     </w:p>
     <w:sectPr>
-      <w:headerReference w:type="first" r:id="rId15"/>
+      <w:headerReference w:type="first" r:id="rId18"/>
       <w:pgSz w:w="11907" w:h="16839" w:code="9"/>
       <w:pgMar w:top="1701" w:right="1701" w:bottom="1701" w:left="2268" w:header="709" w:footer="709" w:gutter="0"/>
       <w:cols w:space="708"/>
@@ -8086,6 +8712,95 @@
       </w:rPr>
     </w:lvl>
   </w:abstractNum>
+  <w:abstractNum w:abstractNumId="18">
+    <w:nsid w:val="7DDD5A74"/>
+    <w:multiLevelType w:val="hybridMultilevel"/>
+    <w:tmpl w:val="6E16B6E0"/>
+    <w:lvl w:ilvl="0" w:tplc="E1F280D8">
+      <w:start w:val="1"/>
+      <w:numFmt w:val="lowerLetter"/>
+      <w:lvlText w:val="%1."/>
+      <w:lvlJc w:val="left"/>
+      <w:pPr>
+        <w:ind w:left="1440" w:hanging="360"/>
+      </w:pPr>
+      <w:rPr>
+        <w:rFonts w:hint="default"/>
+      </w:rPr>
+    </w:lvl>
+    <w:lvl w:ilvl="1" w:tplc="04090019" w:tentative="1">
+      <w:start w:val="1"/>
+      <w:numFmt w:val="lowerLetter"/>
+      <w:lvlText w:val="%2."/>
+      <w:lvlJc w:val="left"/>
+      <w:pPr>
+        <w:ind w:left="2160" w:hanging="360"/>
+      </w:pPr>
+    </w:lvl>
+    <w:lvl w:ilvl="2" w:tplc="0409001B" w:tentative="1">
+      <w:start w:val="1"/>
+      <w:numFmt w:val="lowerRoman"/>
+      <w:lvlText w:val="%3."/>
+      <w:lvlJc w:val="right"/>
+      <w:pPr>
+        <w:ind w:left="2880" w:hanging="180"/>
+      </w:pPr>
+    </w:lvl>
+    <w:lvl w:ilvl="3" w:tplc="0409000F" w:tentative="1">
+      <w:start w:val="1"/>
+      <w:numFmt w:val="decimal"/>
+      <w:lvlText w:val="%4."/>
+      <w:lvlJc w:val="left"/>
+      <w:pPr>
+        <w:ind w:left="3600" w:hanging="360"/>
+      </w:pPr>
+    </w:lvl>
+    <w:lvl w:ilvl="4" w:tplc="04090019" w:tentative="1">
+      <w:start w:val="1"/>
+      <w:numFmt w:val="lowerLetter"/>
+      <w:lvlText w:val="%5."/>
+      <w:lvlJc w:val="left"/>
+      <w:pPr>
+        <w:ind w:left="4320" w:hanging="360"/>
+      </w:pPr>
+    </w:lvl>
+    <w:lvl w:ilvl="5" w:tplc="0409001B" w:tentative="1">
+      <w:start w:val="1"/>
+      <w:numFmt w:val="lowerRoman"/>
+      <w:lvlText w:val="%6."/>
+      <w:lvlJc w:val="right"/>
+      <w:pPr>
+        <w:ind w:left="5040" w:hanging="180"/>
+      </w:pPr>
+    </w:lvl>
+    <w:lvl w:ilvl="6" w:tplc="0409000F" w:tentative="1">
+      <w:start w:val="1"/>
+      <w:numFmt w:val="decimal"/>
+      <w:lvlText w:val="%7."/>
+      <w:lvlJc w:val="left"/>
+      <w:pPr>
+        <w:ind w:left="5760" w:hanging="360"/>
+      </w:pPr>
+    </w:lvl>
+    <w:lvl w:ilvl="7" w:tplc="04090019" w:tentative="1">
+      <w:start w:val="1"/>
+      <w:numFmt w:val="lowerLetter"/>
+      <w:lvlText w:val="%8."/>
+      <w:lvlJc w:val="left"/>
+      <w:pPr>
+        <w:ind w:left="6480" w:hanging="360"/>
+      </w:pPr>
+    </w:lvl>
+    <w:lvl w:ilvl="8" w:tplc="0409001B" w:tentative="1">
+      <w:start w:val="1"/>
+      <w:numFmt w:val="lowerRoman"/>
+      <w:lvlText w:val="%9."/>
+      <w:lvlJc w:val="right"/>
+      <w:pPr>
+        <w:ind w:left="7200" w:hanging="180"/>
+      </w:pPr>
+    </w:lvl>
+  </w:abstractNum>
   <w:num w:numId="1">
     <w:abstractNumId w:val="14"/>
   </w:num>
@@ -8139,6 +8854,9 @@
   </w:num>
   <w:num w:numId="18">
     <w:abstractNumId w:val="3"/>
+  </w:num>
+  <w:num w:numId="19">
+    <w:abstractNumId w:val="18"/>
   </w:num>
 </w:numbering>
 </file>

</xml_diff>

<commit_message>
Soal B no 5
</commit_message>
<xml_diff>
--- a/Laporan/Angela Islamey AP_156150601111028_Tugas 4.docx
+++ b/Laporan/Angela Islamey AP_156150601111028_Tugas 4.docx
@@ -369,16 +369,8 @@
         <w:rPr>
           <w:rFonts w:ascii="Times New Roman" w:hAnsi="Times New Roman" w:cs="Times New Roman"/>
         </w:rPr>
-        <w:t xml:space="preserve">Buat implementasi dari method sebagai </w:t>
-      </w:r>
-      <w:proofErr w:type="gramStart"/>
-      <w:r>
-        <w:rPr>
-          <w:rFonts w:ascii="Times New Roman" w:hAnsi="Times New Roman" w:cs="Times New Roman"/>
-        </w:rPr>
-        <w:t>berikut :</w:t>
-      </w:r>
-      <w:proofErr w:type="gramEnd"/>
+        <w:t>Buat implementasi dari method sebagai berikut :</w:t>
+      </w:r>
     </w:p>
     <w:p>
       <w:pPr>
@@ -4452,21 +4444,7 @@
         <w:rPr>
           <w:rFonts w:ascii="Times New Roman" w:hAnsi="Times New Roman" w:cs="Times New Roman"/>
         </w:rPr>
-        <w:t>Jawab: Error pada class Test line ke 8</w:t>
-      </w:r>
-      <w:proofErr w:type="gramStart"/>
-      <w:r>
-        <w:rPr>
-          <w:rFonts w:ascii="Times New Roman" w:hAnsi="Times New Roman" w:cs="Times New Roman"/>
-        </w:rPr>
-        <w:t>,9,10,11</w:t>
-      </w:r>
-      <w:proofErr w:type="gramEnd"/>
-      <w:r>
-        <w:rPr>
-          <w:rFonts w:ascii="Times New Roman" w:hAnsi="Times New Roman" w:cs="Times New Roman"/>
-        </w:rPr>
-        <w:t>.</w:t>
+        <w:t>Jawab: Error pada class Test line ke 8,9,10,11.</w:t>
       </w:r>
     </w:p>
     <w:p>
@@ -4548,14 +4526,7 @@
         <w:rPr>
           <w:rFonts w:ascii="Times New Roman" w:hAnsi="Times New Roman" w:cs="Times New Roman"/>
         </w:rPr>
-        <w:t xml:space="preserve">Setelah </w:t>
-      </w:r>
-      <w:proofErr w:type="gramStart"/>
-      <w:r>
-        <w:rPr>
-          <w:rFonts w:ascii="Times New Roman" w:hAnsi="Times New Roman" w:cs="Times New Roman"/>
-        </w:rPr>
-        <w:t>dibenahi</w:t>
+        <w:t>Setelah dibenahi</w:t>
       </w:r>
       <w:r>
         <w:rPr>
@@ -4563,7 +4534,6 @@
         </w:rPr>
         <w:t xml:space="preserve"> :</w:t>
       </w:r>
-      <w:proofErr w:type="gramEnd"/>
     </w:p>
     <w:p>
       <w:pPr>
@@ -4637,14 +4607,12 @@
           <w:rFonts w:ascii="Times New Roman" w:hAnsi="Times New Roman" w:cs="Times New Roman"/>
         </w:rPr>
       </w:pPr>
-      <w:proofErr w:type="gramStart"/>
       <w:r>
         <w:rPr>
           <w:rFonts w:ascii="Times New Roman" w:hAnsi="Times New Roman" w:cs="Times New Roman"/>
         </w:rPr>
         <w:t>Outputnya :</w:t>
       </w:r>
-      <w:proofErr w:type="gramEnd"/>
     </w:p>
     <w:p>
       <w:pPr>
@@ -4726,35 +4694,7 @@
         <w:rPr>
           <w:rFonts w:ascii="Times New Roman" w:hAnsi="Times New Roman" w:cs="Times New Roman"/>
         </w:rPr>
-        <w:t xml:space="preserve">Jika pada baris 6 s1.setName diubah menjadi s1.getName </w:t>
-      </w:r>
-      <w:proofErr w:type="gramStart"/>
-      <w:r>
-        <w:rPr>
-          <w:rFonts w:ascii="Times New Roman" w:hAnsi="Times New Roman" w:cs="Times New Roman"/>
-        </w:rPr>
-        <w:t>apa</w:t>
-      </w:r>
-      <w:proofErr w:type="gramEnd"/>
-      <w:r>
-        <w:rPr>
-          <w:rFonts w:ascii="Times New Roman" w:hAnsi="Times New Roman" w:cs="Times New Roman"/>
-        </w:rPr>
-        <w:t xml:space="preserve"> yang terjadi? </w:t>
-      </w:r>
-      <w:proofErr w:type="gramStart"/>
-      <w:r>
-        <w:rPr>
-          <w:rFonts w:ascii="Times New Roman" w:hAnsi="Times New Roman" w:cs="Times New Roman"/>
-        </w:rPr>
-        <w:t>jelaskan</w:t>
-      </w:r>
-      <w:proofErr w:type="gramEnd"/>
-      <w:r>
-        <w:rPr>
-          <w:rFonts w:ascii="Times New Roman" w:hAnsi="Times New Roman" w:cs="Times New Roman"/>
-        </w:rPr>
-        <w:t>!</w:t>
+        <w:t>Jika pada baris 6 s1.setName diubah menjadi s1.getName apa yang terjadi? jelaskan!</w:t>
       </w:r>
     </w:p>
     <w:p>
@@ -4771,21 +4711,7 @@
         <w:rPr>
           <w:rFonts w:ascii="Times New Roman" w:hAnsi="Times New Roman" w:cs="Times New Roman"/>
         </w:rPr>
-        <w:t xml:space="preserve">Jawab: Baris 6 </w:t>
-      </w:r>
-      <w:proofErr w:type="gramStart"/>
-      <w:r>
-        <w:rPr>
-          <w:rFonts w:ascii="Times New Roman" w:hAnsi="Times New Roman" w:cs="Times New Roman"/>
-        </w:rPr>
-        <w:t>akan</w:t>
-      </w:r>
-      <w:proofErr w:type="gramEnd"/>
-      <w:r>
-        <w:rPr>
-          <w:rFonts w:ascii="Times New Roman" w:hAnsi="Times New Roman" w:cs="Times New Roman"/>
-        </w:rPr>
-        <w:t xml:space="preserve"> mencetak nilai dari variabel Name yang sebelumnya sudah di set oleh method setName</w:t>
+        <w:t>Jawab: Baris 6 akan mencetak nilai dari variabel Name yang sebelumnya sudah di set oleh method setName</w:t>
       </w:r>
     </w:p>
     <w:p>
@@ -4818,35 +4744,7 @@
         <w:rPr>
           <w:rFonts w:ascii="Times New Roman" w:hAnsi="Times New Roman" w:cs="Times New Roman"/>
         </w:rPr>
-        <w:t xml:space="preserve">Lakukan perubahan pada baris 5 dengan menghilangkan String di tanda dalam kurung lalu ubah baris 7 seperti no. 3 </w:t>
-      </w:r>
-      <w:proofErr w:type="gramStart"/>
-      <w:r>
-        <w:rPr>
-          <w:rFonts w:ascii="Times New Roman" w:hAnsi="Times New Roman" w:cs="Times New Roman"/>
-        </w:rPr>
-        <w:t>apa</w:t>
-      </w:r>
-      <w:proofErr w:type="gramEnd"/>
-      <w:r>
-        <w:rPr>
-          <w:rFonts w:ascii="Times New Roman" w:hAnsi="Times New Roman" w:cs="Times New Roman"/>
-        </w:rPr>
-        <w:t xml:space="preserve"> yang terjadi? </w:t>
-      </w:r>
-      <w:proofErr w:type="gramStart"/>
-      <w:r>
-        <w:rPr>
-          <w:rFonts w:ascii="Times New Roman" w:hAnsi="Times New Roman" w:cs="Times New Roman"/>
-        </w:rPr>
-        <w:t>jelaskan</w:t>
-      </w:r>
-      <w:proofErr w:type="gramEnd"/>
-      <w:r>
-        <w:rPr>
-          <w:rFonts w:ascii="Times New Roman" w:hAnsi="Times New Roman" w:cs="Times New Roman"/>
-        </w:rPr>
-        <w:t>!</w:t>
+        <w:t>Lakukan perubahan pada baris 5 dengan menghilangkan String di tanda dalam kurung lalu ubah baris 7 seperti no. 3 apa yang terjadi? jelaskan!</w:t>
       </w:r>
     </w:p>
     <w:p>
@@ -4883,19 +4781,11 @@
         </w:rPr>
         <w:t xml:space="preserve">Jika baris 7 dengan code </w:t>
       </w:r>
-      <w:proofErr w:type="gramStart"/>
-      <w:r>
-        <w:rPr>
-          <w:rFonts w:ascii="Times New Roman" w:hAnsi="Times New Roman" w:cs="Times New Roman"/>
-        </w:rPr>
-        <w:t>System.out.println(</w:t>
-      </w:r>
-      <w:proofErr w:type="gramEnd"/>
-      <w:r>
-        <w:rPr>
-          <w:rFonts w:ascii="Times New Roman" w:hAnsi="Times New Roman" w:cs="Times New Roman"/>
-        </w:rPr>
-        <w:t>"s1Mark is "+s1.setMark());</w:t>
+      <w:r>
+        <w:rPr>
+          <w:rFonts w:ascii="Times New Roman" w:hAnsi="Times New Roman" w:cs="Times New Roman"/>
+        </w:rPr>
+        <w:t>System.out.println("s1Mark is "+s1.setMark());</w:t>
       </w:r>
       <w:r>
         <w:rPr>
@@ -4935,21 +4825,7 @@
           <w:rFonts w:ascii="Times New Roman" w:hAnsi="Times New Roman" w:cs="Times New Roman"/>
         </w:rPr>
         <w:lastRenderedPageBreak/>
-        <w:t xml:space="preserve">Setelah diperbaiki, ubahlah hak akses pada baris 4 (pada class Student) menjadi private </w:t>
-      </w:r>
-      <w:proofErr w:type="gramStart"/>
-      <w:r>
-        <w:rPr>
-          <w:rFonts w:ascii="Times New Roman" w:hAnsi="Times New Roman" w:cs="Times New Roman"/>
-        </w:rPr>
-        <w:t>apa</w:t>
-      </w:r>
-      <w:proofErr w:type="gramEnd"/>
-      <w:r>
-        <w:rPr>
-          <w:rFonts w:ascii="Times New Roman" w:hAnsi="Times New Roman" w:cs="Times New Roman"/>
-        </w:rPr>
-        <w:t xml:space="preserve"> yang terjadi jika class Test dijalankan? Jelaskan!</w:t>
+        <w:t>Setelah diperbaiki, ubahlah hak akses pada baris 4 (pada class Student) menjadi private apa yang terjadi jika class Test dijalankan? Jelaskan!</w:t>
       </w:r>
     </w:p>
     <w:p>
@@ -4966,21 +4842,7 @@
         <w:rPr>
           <w:rFonts w:ascii="Times New Roman" w:hAnsi="Times New Roman" w:cs="Times New Roman"/>
         </w:rPr>
-        <w:t xml:space="preserve">Jawab: Setelah diubah, </w:t>
-      </w:r>
-      <w:proofErr w:type="gramStart"/>
-      <w:r>
-        <w:rPr>
-          <w:rFonts w:ascii="Times New Roman" w:hAnsi="Times New Roman" w:cs="Times New Roman"/>
-        </w:rPr>
-        <w:t>akan</w:t>
-      </w:r>
-      <w:proofErr w:type="gramEnd"/>
-      <w:r>
-        <w:rPr>
-          <w:rFonts w:ascii="Times New Roman" w:hAnsi="Times New Roman" w:cs="Times New Roman"/>
-        </w:rPr>
-        <w:t xml:space="preserve"> menjadi error</w:t>
+        <w:t>Jawab: Setelah diubah, akan menjadi error</w:t>
       </w:r>
     </w:p>
     <w:p>
@@ -5081,35 +4943,7 @@
         <w:rPr>
           <w:rFonts w:ascii="Times New Roman" w:hAnsi="Times New Roman" w:cs="Times New Roman"/>
         </w:rPr>
-        <w:t xml:space="preserve">Jika kedua kelas diatas terdapat dalam package yang </w:t>
-      </w:r>
-      <w:proofErr w:type="gramStart"/>
-      <w:r>
-        <w:rPr>
-          <w:rFonts w:ascii="Times New Roman" w:hAnsi="Times New Roman" w:cs="Times New Roman"/>
-        </w:rPr>
-        <w:t>sama</w:t>
-      </w:r>
-      <w:proofErr w:type="gramEnd"/>
-      <w:r>
-        <w:rPr>
-          <w:rFonts w:ascii="Times New Roman" w:hAnsi="Times New Roman" w:cs="Times New Roman"/>
-        </w:rPr>
-        <w:t xml:space="preserve"> apakah konsep enkapsulasi tetap berfungsi? </w:t>
-      </w:r>
-      <w:proofErr w:type="gramStart"/>
-      <w:r>
-        <w:rPr>
-          <w:rFonts w:ascii="Times New Roman" w:hAnsi="Times New Roman" w:cs="Times New Roman"/>
-        </w:rPr>
-        <w:t>jelaskan</w:t>
-      </w:r>
-      <w:proofErr w:type="gramEnd"/>
-      <w:r>
-        <w:rPr>
-          <w:rFonts w:ascii="Times New Roman" w:hAnsi="Times New Roman" w:cs="Times New Roman"/>
-        </w:rPr>
-        <w:t>!</w:t>
+        <w:t>Jika kedua kelas diatas terdapat dalam package yang sama apakah konsep enkapsulasi tetap berfungsi? jelaskan!</w:t>
       </w:r>
     </w:p>
     <w:p>
@@ -5127,21 +4961,7 @@
         <w:rPr>
           <w:rFonts w:ascii="Times New Roman" w:hAnsi="Times New Roman" w:cs="Times New Roman"/>
         </w:rPr>
-        <w:t xml:space="preserve">Jawab: Tetap berfungsi, karena walaupun di package yang </w:t>
-      </w:r>
-      <w:proofErr w:type="gramStart"/>
-      <w:r>
-        <w:rPr>
-          <w:rFonts w:ascii="Times New Roman" w:hAnsi="Times New Roman" w:cs="Times New Roman"/>
-        </w:rPr>
-        <w:t>sama</w:t>
-      </w:r>
-      <w:proofErr w:type="gramEnd"/>
-      <w:r>
-        <w:rPr>
-          <w:rFonts w:ascii="Times New Roman" w:hAnsi="Times New Roman" w:cs="Times New Roman"/>
-        </w:rPr>
-        <w:t xml:space="preserve"> namun jika suatu class menggunakan hak akses private, maka atribut/method tersebut hanya bisa diakses dalam classnya sendiri.</w:t>
+        <w:t>Jawab: Tetap berfungsi, karena walaupun di package yang sama namun jika suatu class menggunakan hak akses private, maka atribut/method tersebut hanya bisa diakses dalam classnya sendiri.</w:t>
       </w:r>
     </w:p>
     <w:p>
@@ -5212,16 +5032,8 @@
         <w:rPr>
           <w:rFonts w:ascii="Times New Roman" w:hAnsi="Times New Roman" w:cs="Times New Roman"/>
         </w:rPr>
-        <w:t>Method apakah yang menjadi accessor (getter</w:t>
-      </w:r>
-      <w:proofErr w:type="gramStart"/>
-      <w:r>
-        <w:rPr>
-          <w:rFonts w:ascii="Times New Roman" w:hAnsi="Times New Roman" w:cs="Times New Roman"/>
-        </w:rPr>
-        <w:t>) ?</w:t>
-      </w:r>
-      <w:proofErr w:type="gramEnd"/>
+        <w:t>Method apakah yang menjadi accessor (getter) ?</w:t>
+      </w:r>
     </w:p>
     <w:p>
       <w:pPr>
@@ -5282,19 +5094,11 @@
           <w:rFonts w:ascii="Times New Roman" w:hAnsi="Times New Roman" w:cs="Times New Roman"/>
         </w:rPr>
       </w:pPr>
-      <w:proofErr w:type="gramStart"/>
-      <w:r>
-        <w:rPr>
-          <w:rFonts w:ascii="Times New Roman" w:hAnsi="Times New Roman" w:cs="Times New Roman"/>
-        </w:rPr>
-        <w:t>System.out.println(</w:t>
-      </w:r>
-      <w:proofErr w:type="gramEnd"/>
-      <w:r>
-        <w:rPr>
-          <w:rFonts w:ascii="Times New Roman" w:hAnsi="Times New Roman" w:cs="Times New Roman"/>
-        </w:rPr>
-        <w:t>"Add load(100kg) : " + (vehicle.load=500));</w:t>
+      <w:r>
+        <w:rPr>
+          <w:rFonts w:ascii="Times New Roman" w:hAnsi="Times New Roman" w:cs="Times New Roman"/>
+        </w:rPr>
+        <w:t>System.out.println("Add load(100kg) : " + (vehicle.load=500));</w:t>
       </w:r>
     </w:p>
     <w:p>
@@ -5556,19 +5360,11 @@
           <w:rFonts w:ascii="Times New Roman" w:hAnsi="Times New Roman" w:cs="Times New Roman"/>
         </w:rPr>
       </w:pPr>
-      <w:proofErr w:type="gramStart"/>
-      <w:r>
-        <w:rPr>
-          <w:rFonts w:ascii="Times New Roman" w:hAnsi="Times New Roman" w:cs="Times New Roman"/>
-        </w:rPr>
-        <w:t>System.out.println(</w:t>
-      </w:r>
-      <w:proofErr w:type="gramEnd"/>
-      <w:r>
-        <w:rPr>
-          <w:rFonts w:ascii="Times New Roman" w:hAnsi="Times New Roman" w:cs="Times New Roman"/>
-        </w:rPr>
-        <w:t>"Add load(100kg) : " + (vehicle.load=500));</w:t>
+      <w:r>
+        <w:rPr>
+          <w:rFonts w:ascii="Times New Roman" w:hAnsi="Times New Roman" w:cs="Times New Roman"/>
+        </w:rPr>
+        <w:t>System.out.println("Add load(100kg) : " + (vehicle.load=500));</w:t>
       </w:r>
     </w:p>
     <w:p>
@@ -5712,19 +5508,11 @@
           <w:rFonts w:ascii="Times New Roman" w:hAnsi="Times New Roman" w:cs="Times New Roman"/>
         </w:rPr>
       </w:pPr>
-      <w:proofErr w:type="gramStart"/>
-      <w:r>
-        <w:rPr>
-          <w:rFonts w:ascii="Times New Roman" w:hAnsi="Times New Roman" w:cs="Times New Roman"/>
-        </w:rPr>
-        <w:t>System.out.println(</w:t>
-      </w:r>
-      <w:proofErr w:type="gramEnd"/>
-      <w:r>
-        <w:rPr>
-          <w:rFonts w:ascii="Times New Roman" w:hAnsi="Times New Roman" w:cs="Times New Roman"/>
-        </w:rPr>
-        <w:t>"Add load(100kg) : " + (vehicle.load=500));</w:t>
+      <w:r>
+        <w:rPr>
+          <w:rFonts w:ascii="Times New Roman" w:hAnsi="Times New Roman" w:cs="Times New Roman"/>
+        </w:rPr>
+        <w:t>System.out.println("Add load(100kg) : " + (vehicle.load=500));</w:t>
       </w:r>
     </w:p>
     <w:p>
@@ -5976,19 +5764,11 @@
           <w:rFonts w:ascii="Times New Roman" w:hAnsi="Times New Roman" w:cs="Times New Roman"/>
         </w:rPr>
       </w:pPr>
-      <w:proofErr w:type="gramStart"/>
-      <w:r>
-        <w:rPr>
-          <w:rFonts w:ascii="Times New Roman" w:hAnsi="Times New Roman" w:cs="Times New Roman"/>
-        </w:rPr>
-        <w:t>System.out.println(</w:t>
-      </w:r>
-      <w:proofErr w:type="gramEnd"/>
-      <w:r>
-        <w:rPr>
-          <w:rFonts w:ascii="Times New Roman" w:hAnsi="Times New Roman" w:cs="Times New Roman"/>
-        </w:rPr>
-        <w:t>"Add load(100kg) : " + (vehicle.load=500));</w:t>
+      <w:r>
+        <w:rPr>
+          <w:rFonts w:ascii="Times New Roman" w:hAnsi="Times New Roman" w:cs="Times New Roman"/>
+        </w:rPr>
+        <w:t>System.out.println("Add load(100kg) : " + (vehicle.load=500));</w:t>
       </w:r>
     </w:p>
     <w:p>
@@ -6140,19 +5920,11 @@
           <w:rFonts w:ascii="Times New Roman" w:hAnsi="Times New Roman" w:cs="Times New Roman"/>
         </w:rPr>
       </w:pPr>
-      <w:proofErr w:type="gramStart"/>
-      <w:r>
-        <w:rPr>
-          <w:rFonts w:ascii="Times New Roman" w:hAnsi="Times New Roman" w:cs="Times New Roman"/>
-        </w:rPr>
-        <w:t>System.out.println(</w:t>
-      </w:r>
-      <w:proofErr w:type="gramEnd"/>
-      <w:r>
-        <w:rPr>
-          <w:rFonts w:ascii="Times New Roman" w:hAnsi="Times New Roman" w:cs="Times New Roman"/>
-        </w:rPr>
-        <w:t>"Add load(100kg) : " + (vehicle.load=500));</w:t>
+      <w:r>
+        <w:rPr>
+          <w:rFonts w:ascii="Times New Roman" w:hAnsi="Times New Roman" w:cs="Times New Roman"/>
+        </w:rPr>
+        <w:t>System.out.println("Add load(100kg) : " + (vehicle.load=500));</w:t>
       </w:r>
     </w:p>
     <w:p>
@@ -6262,8 +6034,6 @@
           </wp:inline>
         </w:drawing>
       </w:r>
-      <w:bookmarkStart w:id="0" w:name="_GoBack"/>
-      <w:bookmarkEnd w:id="0"/>
     </w:p>
     <w:p>
       <w:pPr>
@@ -6300,6 +6070,388 @@
       <w:pPr>
         <w:pStyle w:val="ListParagraph"/>
         <w:spacing w:after="0" w:line="240" w:lineRule="auto"/>
+        <w:ind w:left="1080"/>
+        <w:jc w:val="both"/>
+        <w:rPr>
+          <w:rFonts w:ascii="Times New Roman" w:hAnsi="Times New Roman" w:cs="Times New Roman"/>
+        </w:rPr>
+      </w:pPr>
+      <w:r>
+        <w:rPr>
+          <w:rFonts w:ascii="Times New Roman" w:hAnsi="Times New Roman" w:cs="Times New Roman"/>
+        </w:rPr>
+        <w:t>Jawab: Saat program dijalankan maka outputnya adalah</w:t>
+      </w:r>
+    </w:p>
+    <w:p>
+      <w:pPr>
+        <w:pStyle w:val="ListParagraph"/>
+        <w:spacing w:after="0" w:line="240" w:lineRule="auto"/>
+        <w:ind w:left="1080"/>
+        <w:jc w:val="both"/>
+        <w:rPr>
+          <w:rFonts w:ascii="Times New Roman" w:hAnsi="Times New Roman" w:cs="Times New Roman"/>
+        </w:rPr>
+      </w:pPr>
+      <w:r>
+        <w:rPr>
+          <w:noProof/>
+        </w:rPr>
+        <w:lastRenderedPageBreak/>
+        <w:drawing>
+          <wp:inline distT="0" distB="0" distL="0" distR="0" wp14:anchorId="032F5445" wp14:editId="667AD21E">
+            <wp:extent cx="3619500" cy="1914525"/>
+            <wp:effectExtent l="0" t="0" r="0" b="9525"/>
+            <wp:docPr id="23" name="Picture 23"/>
+            <wp:cNvGraphicFramePr>
+              <a:graphicFrameLocks xmlns:a="http://schemas.openxmlformats.org/drawingml/2006/main" noChangeAspect="1"/>
+            </wp:cNvGraphicFramePr>
+            <a:graphic xmlns:a="http://schemas.openxmlformats.org/drawingml/2006/main">
+              <a:graphicData uri="http://schemas.openxmlformats.org/drawingml/2006/picture">
+                <pic:pic xmlns:pic="http://schemas.openxmlformats.org/drawingml/2006/picture">
+                  <pic:nvPicPr>
+                    <pic:cNvPr id="1" name=""/>
+                    <pic:cNvPicPr/>
+                  </pic:nvPicPr>
+                  <pic:blipFill>
+                    <a:blip r:embed="rId18"/>
+                    <a:stretch>
+                      <a:fillRect/>
+                    </a:stretch>
+                  </pic:blipFill>
+                  <pic:spPr>
+                    <a:xfrm>
+                      <a:off x="0" y="0"/>
+                      <a:ext cx="3619500" cy="1914525"/>
+                    </a:xfrm>
+                    <a:prstGeom prst="rect">
+                      <a:avLst/>
+                    </a:prstGeom>
+                  </pic:spPr>
+                </pic:pic>
+              </a:graphicData>
+            </a:graphic>
+          </wp:inline>
+        </w:drawing>
+      </w:r>
+    </w:p>
+    <w:p>
+      <w:pPr>
+        <w:pStyle w:val="ListParagraph"/>
+        <w:spacing w:after="0" w:line="240" w:lineRule="auto"/>
+        <w:ind w:left="1080"/>
+        <w:jc w:val="both"/>
+        <w:rPr>
+          <w:rFonts w:ascii="Times New Roman" w:hAnsi="Times New Roman" w:cs="Times New Roman"/>
+        </w:rPr>
+      </w:pPr>
+    </w:p>
+    <w:p>
+      <w:pPr>
+        <w:pStyle w:val="ListParagraph"/>
+        <w:numPr>
+          <w:ilvl w:val="0"/>
+          <w:numId w:val="20"/>
+        </w:numPr>
+        <w:spacing w:after="0" w:line="240" w:lineRule="auto"/>
+        <w:jc w:val="both"/>
+        <w:rPr>
+          <w:rFonts w:ascii="Times New Roman" w:hAnsi="Times New Roman" w:cs="Times New Roman"/>
+        </w:rPr>
+      </w:pPr>
+      <w:r>
+        <w:rPr>
+          <w:rFonts w:ascii="Times New Roman" w:hAnsi="Times New Roman" w:cs="Times New Roman"/>
+        </w:rPr>
+        <w:t>Tambahkan source kode berikut dibawah baris ke 6 pada class TestVehicle1.</w:t>
+      </w:r>
+    </w:p>
+    <w:p>
+      <w:pPr>
+        <w:pStyle w:val="ListParagraph"/>
+        <w:spacing w:after="0" w:line="240" w:lineRule="auto"/>
+        <w:ind w:left="1440"/>
+        <w:jc w:val="both"/>
+        <w:rPr>
+          <w:rFonts w:ascii="Times New Roman" w:hAnsi="Times New Roman" w:cs="Times New Roman"/>
+        </w:rPr>
+      </w:pPr>
+      <w:r>
+        <w:rPr>
+          <w:rFonts w:ascii="Times New Roman" w:hAnsi="Times New Roman" w:cs="Times New Roman"/>
+        </w:rPr>
+        <w:t>System.out.println("Add load(100kg) : " + (vehicle.load=500));</w:t>
+      </w:r>
+    </w:p>
+    <w:p>
+      <w:pPr>
+        <w:pStyle w:val="ListParagraph"/>
+        <w:spacing w:after="0" w:line="240" w:lineRule="auto"/>
+        <w:ind w:left="1440"/>
+        <w:jc w:val="both"/>
+        <w:rPr>
+          <w:rFonts w:ascii="Times New Roman" w:hAnsi="Times New Roman" w:cs="Times New Roman"/>
+        </w:rPr>
+      </w:pPr>
+      <w:r>
+        <w:rPr>
+          <w:rFonts w:ascii="Times New Roman" w:hAnsi="Times New Roman" w:cs="Times New Roman"/>
+        </w:rPr>
+        <w:t>Jalankan program, apakah output dari program tersebut?</w:t>
+      </w:r>
+    </w:p>
+    <w:p>
+      <w:pPr>
+        <w:pStyle w:val="ListParagraph"/>
+        <w:spacing w:after="0" w:line="240" w:lineRule="auto"/>
+        <w:ind w:left="1440"/>
+        <w:jc w:val="both"/>
+        <w:rPr>
+          <w:rFonts w:ascii="Times New Roman" w:hAnsi="Times New Roman" w:cs="Times New Roman"/>
+        </w:rPr>
+      </w:pPr>
+      <w:r>
+        <w:rPr>
+          <w:rFonts w:ascii="Times New Roman" w:hAnsi="Times New Roman" w:cs="Times New Roman"/>
+        </w:rPr>
+        <w:t>Kembalikan program seperti semula.</w:t>
+      </w:r>
+    </w:p>
+    <w:p>
+      <w:pPr>
+        <w:pStyle w:val="ListParagraph"/>
+        <w:spacing w:after="0" w:line="240" w:lineRule="auto"/>
+        <w:ind w:left="1440"/>
+        <w:jc w:val="both"/>
+        <w:rPr>
+          <w:rFonts w:ascii="Times New Roman" w:hAnsi="Times New Roman" w:cs="Times New Roman"/>
+        </w:rPr>
+      </w:pPr>
+      <w:r>
+        <w:rPr>
+          <w:rFonts w:ascii="Times New Roman" w:hAnsi="Times New Roman" w:cs="Times New Roman"/>
+        </w:rPr>
+        <w:t>Jawab:</w:t>
+      </w:r>
+    </w:p>
+    <w:p>
+      <w:pPr>
+        <w:pStyle w:val="ListParagraph"/>
+        <w:spacing w:after="0" w:line="240" w:lineRule="auto"/>
+        <w:ind w:left="1440"/>
+        <w:jc w:val="both"/>
+        <w:rPr>
+          <w:rFonts w:ascii="Times New Roman" w:hAnsi="Times New Roman" w:cs="Times New Roman"/>
+        </w:rPr>
+      </w:pPr>
+      <w:r>
+        <w:rPr>
+          <w:noProof/>
+        </w:rPr>
+        <w:drawing>
+          <wp:inline distT="0" distB="0" distL="0" distR="0" wp14:anchorId="40AB6C00" wp14:editId="09C73A7F">
+            <wp:extent cx="3571875" cy="1962150"/>
+            <wp:effectExtent l="0" t="0" r="9525" b="0"/>
+            <wp:docPr id="24" name="Picture 24"/>
+            <wp:cNvGraphicFramePr>
+              <a:graphicFrameLocks xmlns:a="http://schemas.openxmlformats.org/drawingml/2006/main" noChangeAspect="1"/>
+            </wp:cNvGraphicFramePr>
+            <a:graphic xmlns:a="http://schemas.openxmlformats.org/drawingml/2006/main">
+              <a:graphicData uri="http://schemas.openxmlformats.org/drawingml/2006/picture">
+                <pic:pic xmlns:pic="http://schemas.openxmlformats.org/drawingml/2006/picture">
+                  <pic:nvPicPr>
+                    <pic:cNvPr id="1" name=""/>
+                    <pic:cNvPicPr/>
+                  </pic:nvPicPr>
+                  <pic:blipFill>
+                    <a:blip r:embed="rId19"/>
+                    <a:stretch>
+                      <a:fillRect/>
+                    </a:stretch>
+                  </pic:blipFill>
+                  <pic:spPr>
+                    <a:xfrm>
+                      <a:off x="0" y="0"/>
+                      <a:ext cx="3571875" cy="1962150"/>
+                    </a:xfrm>
+                    <a:prstGeom prst="rect">
+                      <a:avLst/>
+                    </a:prstGeom>
+                  </pic:spPr>
+                </pic:pic>
+              </a:graphicData>
+            </a:graphic>
+          </wp:inline>
+        </w:drawing>
+      </w:r>
+    </w:p>
+    <w:p>
+      <w:pPr>
+        <w:pStyle w:val="ListParagraph"/>
+        <w:spacing w:after="0" w:line="240" w:lineRule="auto"/>
+        <w:ind w:left="1440"/>
+        <w:jc w:val="both"/>
+        <w:rPr>
+          <w:rFonts w:ascii="Times New Roman" w:hAnsi="Times New Roman" w:cs="Times New Roman"/>
+        </w:rPr>
+      </w:pPr>
+    </w:p>
+    <w:p>
+      <w:pPr>
+        <w:pStyle w:val="ListParagraph"/>
+        <w:numPr>
+          <w:ilvl w:val="0"/>
+          <w:numId w:val="20"/>
+        </w:numPr>
+        <w:spacing w:after="0" w:line="240" w:lineRule="auto"/>
+        <w:jc w:val="both"/>
+        <w:rPr>
+          <w:rFonts w:ascii="Times New Roman" w:hAnsi="Times New Roman" w:cs="Times New Roman"/>
+        </w:rPr>
+      </w:pPr>
+      <w:r>
+        <w:rPr>
+          <w:rFonts w:ascii="Times New Roman" w:hAnsi="Times New Roman" w:cs="Times New Roman"/>
+        </w:rPr>
+        <w:t>Tambahkan source kode berikut dibawah baris ke 12 pada class TestVehicle1.</w:t>
+      </w:r>
+    </w:p>
+    <w:p>
+      <w:pPr>
+        <w:pStyle w:val="ListParagraph"/>
+        <w:spacing w:after="0" w:line="240" w:lineRule="auto"/>
+        <w:ind w:left="1440"/>
+        <w:jc w:val="both"/>
+        <w:rPr>
+          <w:rFonts w:ascii="Times New Roman" w:hAnsi="Times New Roman" w:cs="Times New Roman"/>
+        </w:rPr>
+      </w:pPr>
+      <w:r>
+        <w:rPr>
+          <w:rFonts w:ascii="Times New Roman" w:hAnsi="Times New Roman" w:cs="Times New Roman"/>
+        </w:rPr>
+        <w:t>System.out.println("Add load(100kg) : " + (vehicle.load=500));</w:t>
+      </w:r>
+    </w:p>
+    <w:p>
+      <w:pPr>
+        <w:pStyle w:val="ListParagraph"/>
+        <w:spacing w:after="0" w:line="240" w:lineRule="auto"/>
+        <w:ind w:left="1440"/>
+        <w:jc w:val="both"/>
+        <w:rPr>
+          <w:rFonts w:ascii="Times New Roman" w:hAnsi="Times New Roman" w:cs="Times New Roman"/>
+        </w:rPr>
+      </w:pPr>
+      <w:r>
+        <w:rPr>
+          <w:rFonts w:ascii="Times New Roman" w:hAnsi="Times New Roman" w:cs="Times New Roman"/>
+        </w:rPr>
+        <w:t>Jalankan program, apakah output dari program tersebut?</w:t>
+      </w:r>
+    </w:p>
+    <w:p>
+      <w:pPr>
+        <w:pStyle w:val="ListParagraph"/>
+        <w:spacing w:after="0" w:line="240" w:lineRule="auto"/>
+        <w:ind w:left="1440"/>
+        <w:jc w:val="both"/>
+        <w:rPr>
+          <w:rFonts w:ascii="Times New Roman" w:hAnsi="Times New Roman" w:cs="Times New Roman"/>
+        </w:rPr>
+      </w:pPr>
+      <w:r>
+        <w:rPr>
+          <w:rFonts w:ascii="Times New Roman" w:hAnsi="Times New Roman" w:cs="Times New Roman"/>
+        </w:rPr>
+        <w:t>Kembalikan program seperti semula.</w:t>
+      </w:r>
+    </w:p>
+    <w:p>
+      <w:pPr>
+        <w:pStyle w:val="ListParagraph"/>
+        <w:spacing w:after="0" w:line="240" w:lineRule="auto"/>
+        <w:ind w:left="1440"/>
+        <w:jc w:val="both"/>
+        <w:rPr>
+          <w:rFonts w:ascii="Times New Roman" w:hAnsi="Times New Roman" w:cs="Times New Roman"/>
+        </w:rPr>
+      </w:pPr>
+      <w:r>
+        <w:rPr>
+          <w:rFonts w:ascii="Times New Roman" w:hAnsi="Times New Roman" w:cs="Times New Roman"/>
+        </w:rPr>
+        <w:t>Jawab:</w:t>
+      </w:r>
+    </w:p>
+    <w:p>
+      <w:pPr>
+        <w:pStyle w:val="ListParagraph"/>
+        <w:spacing w:after="0" w:line="240" w:lineRule="auto"/>
+        <w:ind w:left="1440"/>
+        <w:jc w:val="both"/>
+        <w:rPr>
+          <w:rFonts w:ascii="Times New Roman" w:hAnsi="Times New Roman" w:cs="Times New Roman"/>
+        </w:rPr>
+      </w:pPr>
+      <w:r>
+        <w:rPr>
+          <w:noProof/>
+        </w:rPr>
+        <w:drawing>
+          <wp:inline distT="0" distB="0" distL="0" distR="0" wp14:anchorId="16271D51" wp14:editId="71F410A3">
+            <wp:extent cx="3514725" cy="2133600"/>
+            <wp:effectExtent l="0" t="0" r="9525" b="0"/>
+            <wp:docPr id="25" name="Picture 25"/>
+            <wp:cNvGraphicFramePr>
+              <a:graphicFrameLocks xmlns:a="http://schemas.openxmlformats.org/drawingml/2006/main" noChangeAspect="1"/>
+            </wp:cNvGraphicFramePr>
+            <a:graphic xmlns:a="http://schemas.openxmlformats.org/drawingml/2006/main">
+              <a:graphicData uri="http://schemas.openxmlformats.org/drawingml/2006/picture">
+                <pic:pic xmlns:pic="http://schemas.openxmlformats.org/drawingml/2006/picture">
+                  <pic:nvPicPr>
+                    <pic:cNvPr id="1" name=""/>
+                    <pic:cNvPicPr/>
+                  </pic:nvPicPr>
+                  <pic:blipFill>
+                    <a:blip r:embed="rId20"/>
+                    <a:stretch>
+                      <a:fillRect/>
+                    </a:stretch>
+                  </pic:blipFill>
+                  <pic:spPr>
+                    <a:xfrm>
+                      <a:off x="0" y="0"/>
+                      <a:ext cx="3514725" cy="2133600"/>
+                    </a:xfrm>
+                    <a:prstGeom prst="rect">
+                      <a:avLst/>
+                    </a:prstGeom>
+                  </pic:spPr>
+                </pic:pic>
+              </a:graphicData>
+            </a:graphic>
+          </wp:inline>
+        </w:drawing>
+      </w:r>
+      <w:bookmarkStart w:id="0" w:name="_GoBack"/>
+      <w:bookmarkEnd w:id="0"/>
+    </w:p>
+    <w:p>
+      <w:pPr>
+        <w:pStyle w:val="ListParagraph"/>
+        <w:spacing w:after="0" w:line="240" w:lineRule="auto"/>
+        <w:ind w:left="1440"/>
+        <w:jc w:val="both"/>
+        <w:rPr>
+          <w:rFonts w:ascii="Times New Roman" w:hAnsi="Times New Roman" w:cs="Times New Roman"/>
+        </w:rPr>
+      </w:pPr>
+    </w:p>
+    <w:p>
+      <w:pPr>
+        <w:pStyle w:val="ListParagraph"/>
+        <w:spacing w:after="0" w:line="240" w:lineRule="auto"/>
         <w:ind w:left="284"/>
         <w:jc w:val="both"/>
         <w:rPr>
@@ -6351,7 +6503,7 @@
       </w:pPr>
     </w:p>
     <w:sectPr>
-      <w:headerReference w:type="first" r:id="rId18"/>
+      <w:headerReference w:type="first" r:id="rId21"/>
       <w:pgSz w:w="11907" w:h="16839" w:code="9"/>
       <w:pgMar w:top="1701" w:right="1701" w:bottom="1701" w:left="2268" w:header="709" w:footer="709" w:gutter="0"/>
       <w:cols w:space="708"/>
@@ -8713,6 +8865,95 @@
     </w:lvl>
   </w:abstractNum>
   <w:abstractNum w:abstractNumId="18">
+    <w:nsid w:val="79477609"/>
+    <w:multiLevelType w:val="hybridMultilevel"/>
+    <w:tmpl w:val="F498217A"/>
+    <w:lvl w:ilvl="0" w:tplc="24D8BF86">
+      <w:start w:val="1"/>
+      <w:numFmt w:val="lowerLetter"/>
+      <w:lvlText w:val="%1."/>
+      <w:lvlJc w:val="left"/>
+      <w:pPr>
+        <w:ind w:left="1440" w:hanging="360"/>
+      </w:pPr>
+      <w:rPr>
+        <w:rFonts w:hint="default"/>
+      </w:rPr>
+    </w:lvl>
+    <w:lvl w:ilvl="1" w:tplc="04090019" w:tentative="1">
+      <w:start w:val="1"/>
+      <w:numFmt w:val="lowerLetter"/>
+      <w:lvlText w:val="%2."/>
+      <w:lvlJc w:val="left"/>
+      <w:pPr>
+        <w:ind w:left="2160" w:hanging="360"/>
+      </w:pPr>
+    </w:lvl>
+    <w:lvl w:ilvl="2" w:tplc="0409001B" w:tentative="1">
+      <w:start w:val="1"/>
+      <w:numFmt w:val="lowerRoman"/>
+      <w:lvlText w:val="%3."/>
+      <w:lvlJc w:val="right"/>
+      <w:pPr>
+        <w:ind w:left="2880" w:hanging="180"/>
+      </w:pPr>
+    </w:lvl>
+    <w:lvl w:ilvl="3" w:tplc="0409000F" w:tentative="1">
+      <w:start w:val="1"/>
+      <w:numFmt w:val="decimal"/>
+      <w:lvlText w:val="%4."/>
+      <w:lvlJc w:val="left"/>
+      <w:pPr>
+        <w:ind w:left="3600" w:hanging="360"/>
+      </w:pPr>
+    </w:lvl>
+    <w:lvl w:ilvl="4" w:tplc="04090019" w:tentative="1">
+      <w:start w:val="1"/>
+      <w:numFmt w:val="lowerLetter"/>
+      <w:lvlText w:val="%5."/>
+      <w:lvlJc w:val="left"/>
+      <w:pPr>
+        <w:ind w:left="4320" w:hanging="360"/>
+      </w:pPr>
+    </w:lvl>
+    <w:lvl w:ilvl="5" w:tplc="0409001B" w:tentative="1">
+      <w:start w:val="1"/>
+      <w:numFmt w:val="lowerRoman"/>
+      <w:lvlText w:val="%6."/>
+      <w:lvlJc w:val="right"/>
+      <w:pPr>
+        <w:ind w:left="5040" w:hanging="180"/>
+      </w:pPr>
+    </w:lvl>
+    <w:lvl w:ilvl="6" w:tplc="0409000F" w:tentative="1">
+      <w:start w:val="1"/>
+      <w:numFmt w:val="decimal"/>
+      <w:lvlText w:val="%7."/>
+      <w:lvlJc w:val="left"/>
+      <w:pPr>
+        <w:ind w:left="5760" w:hanging="360"/>
+      </w:pPr>
+    </w:lvl>
+    <w:lvl w:ilvl="7" w:tplc="04090019" w:tentative="1">
+      <w:start w:val="1"/>
+      <w:numFmt w:val="lowerLetter"/>
+      <w:lvlText w:val="%8."/>
+      <w:lvlJc w:val="left"/>
+      <w:pPr>
+        <w:ind w:left="6480" w:hanging="360"/>
+      </w:pPr>
+    </w:lvl>
+    <w:lvl w:ilvl="8" w:tplc="0409001B" w:tentative="1">
+      <w:start w:val="1"/>
+      <w:numFmt w:val="lowerRoman"/>
+      <w:lvlText w:val="%9."/>
+      <w:lvlJc w:val="right"/>
+      <w:pPr>
+        <w:ind w:left="7200" w:hanging="180"/>
+      </w:pPr>
+    </w:lvl>
+  </w:abstractNum>
+  <w:abstractNum w:abstractNumId="19">
     <w:nsid w:val="7DDD5A74"/>
     <w:multiLevelType w:val="hybridMultilevel"/>
     <w:tmpl w:val="6E16B6E0"/>
@@ -8856,6 +9097,9 @@
     <w:abstractNumId w:val="3"/>
   </w:num>
   <w:num w:numId="19">
+    <w:abstractNumId w:val="19"/>
+  </w:num>
+  <w:num w:numId="20">
     <w:abstractNumId w:val="18"/>
   </w:num>
 </w:numbering>

</xml_diff>